<commit_message>
CISC 848 Paper - Sent off; CISC 870 Paper - at 2000 words
</commit_message>
<xml_diff>
--- a/CISC870/BalanceImplementation/ChurchCisc870Implementation/ProgramDescription.docx
+++ b/CISC870/BalanceImplementation/ChurchCisc870Implementation/ProgramDescription.docx
@@ -2,6 +2,800 @@
 <file path=word/document.xml><?xml version="1.0" encoding="utf-8"?>
 <w:document xmlns:wpc="http://schemas.microsoft.com/office/word/2010/wordprocessingCanvas" xmlns:mc="http://schemas.openxmlformats.org/markup-compatibility/2006" xmlns:o="urn:schemas-microsoft-com:office:office" xmlns:r="http://schemas.openxmlformats.org/officeDocument/2006/relationships" xmlns:m="http://schemas.openxmlformats.org/officeDocument/2006/math" xmlns:v="urn:schemas-microsoft-com:vml" xmlns:wp14="http://schemas.microsoft.com/office/word/2010/wordprocessingDrawing" xmlns:wp="http://schemas.openxmlformats.org/drawingml/2006/wordprocessingDrawing" xmlns:w10="urn:schemas-microsoft-com:office:word" xmlns:w="http://schemas.openxmlformats.org/wordprocessingml/2006/main" xmlns:w14="http://schemas.microsoft.com/office/word/2010/wordml" xmlns:w15="http://schemas.microsoft.com/office/word/2012/wordml" xmlns:wpg="http://schemas.microsoft.com/office/word/2010/wordprocessingGroup" xmlns:wpi="http://schemas.microsoft.com/office/word/2010/wordprocessingInk" xmlns:wne="http://schemas.microsoft.com/office/word/2006/wordml" xmlns:wps="http://schemas.microsoft.com/office/word/2010/wordprocessingShape" mc:Ignorable="w14 w15 wp14">
   <w:body>
+    <w:sdt>
+      <w:sdtPr>
+        <w:id w:val="-2016670288"/>
+        <w:docPartObj>
+          <w:docPartGallery w:val="Cover Pages"/>
+          <w:docPartUnique/>
+        </w:docPartObj>
+      </w:sdtPr>
+      <w:sdtEndPr>
+        <w:rPr>
+          <w:lang w:val="en-US"/>
+        </w:rPr>
+      </w:sdtEndPr>
+      <w:sdtContent>
+        <w:p>
+          <w:r>
+            <w:rPr>
+              <w:noProof/>
+              <w:lang w:eastAsia="en-CA"/>
+            </w:rPr>
+            <mc:AlternateContent>
+              <mc:Choice Requires="wpg">
+                <w:drawing>
+                  <wp:anchor distT="0" distB="0" distL="114300" distR="114300" simplePos="0" relativeHeight="251668480" behindDoc="0" locked="0" layoutInCell="1" allowOverlap="1">
+                    <wp:simplePos x="0" y="0"/>
+                    <wp:positionH relativeFrom="page">
+                      <wp:align>center</wp:align>
+                    </wp:positionH>
+                    <mc:AlternateContent>
+                      <mc:Choice Requires="wp14">
+                        <wp:positionV relativeFrom="page">
+                          <wp14:pctPosVOffset>2300</wp14:pctPosVOffset>
+                        </wp:positionV>
+                      </mc:Choice>
+                      <mc:Fallback>
+                        <wp:positionV relativeFrom="page">
+                          <wp:posOffset>231140</wp:posOffset>
+                        </wp:positionV>
+                      </mc:Fallback>
+                    </mc:AlternateContent>
+                    <wp:extent cx="7315200" cy="1215391"/>
+                    <wp:effectExtent l="0" t="0" r="1270" b="1905"/>
+                    <wp:wrapNone/>
+                    <wp:docPr id="149" name="Group 149"/>
+                    <wp:cNvGraphicFramePr/>
+                    <a:graphic xmlns:a="http://schemas.openxmlformats.org/drawingml/2006/main">
+                      <a:graphicData uri="http://schemas.microsoft.com/office/word/2010/wordprocessingGroup">
+                        <wpg:wgp>
+                          <wpg:cNvGrpSpPr/>
+                          <wpg:grpSpPr>
+                            <a:xfrm>
+                              <a:off x="0" y="0"/>
+                              <a:ext cx="7315200" cy="1215391"/>
+                              <a:chOff x="0" y="-1"/>
+                              <a:chExt cx="7315200" cy="1216153"/>
+                            </a:xfrm>
+                          </wpg:grpSpPr>
+                          <wps:wsp>
+                            <wps:cNvPr id="150" name="Rectangle 51"/>
+                            <wps:cNvSpPr/>
+                            <wps:spPr>
+                              <a:xfrm>
+                                <a:off x="0" y="-1"/>
+                                <a:ext cx="7315200" cy="1130373"/>
+                              </a:xfrm>
+                              <a:custGeom>
+                                <a:avLst/>
+                                <a:gdLst>
+                                  <a:gd name="connsiteX0" fmla="*/ 0 w 7312660"/>
+                                  <a:gd name="connsiteY0" fmla="*/ 0 h 1215390"/>
+                                  <a:gd name="connsiteX1" fmla="*/ 7312660 w 7312660"/>
+                                  <a:gd name="connsiteY1" fmla="*/ 0 h 1215390"/>
+                                  <a:gd name="connsiteX2" fmla="*/ 7312660 w 7312660"/>
+                                  <a:gd name="connsiteY2" fmla="*/ 1215390 h 1215390"/>
+                                  <a:gd name="connsiteX3" fmla="*/ 0 w 7312660"/>
+                                  <a:gd name="connsiteY3" fmla="*/ 1215390 h 1215390"/>
+                                  <a:gd name="connsiteX4" fmla="*/ 0 w 7312660"/>
+                                  <a:gd name="connsiteY4" fmla="*/ 0 h 1215390"/>
+                                  <a:gd name="connsiteX0" fmla="*/ 0 w 7312660"/>
+                                  <a:gd name="connsiteY0" fmla="*/ 0 h 1215390"/>
+                                  <a:gd name="connsiteX1" fmla="*/ 7312660 w 7312660"/>
+                                  <a:gd name="connsiteY1" fmla="*/ 0 h 1215390"/>
+                                  <a:gd name="connsiteX2" fmla="*/ 7312660 w 7312660"/>
+                                  <a:gd name="connsiteY2" fmla="*/ 1215390 h 1215390"/>
+                                  <a:gd name="connsiteX3" fmla="*/ 3667125 w 7312660"/>
+                                  <a:gd name="connsiteY3" fmla="*/ 1209675 h 1215390"/>
+                                  <a:gd name="connsiteX4" fmla="*/ 0 w 7312660"/>
+                                  <a:gd name="connsiteY4" fmla="*/ 1215390 h 1215390"/>
+                                  <a:gd name="connsiteX5" fmla="*/ 0 w 7312660"/>
+                                  <a:gd name="connsiteY5" fmla="*/ 0 h 1215390"/>
+                                  <a:gd name="connsiteX0" fmla="*/ 0 w 7312660"/>
+                                  <a:gd name="connsiteY0" fmla="*/ 0 h 1215390"/>
+                                  <a:gd name="connsiteX1" fmla="*/ 7312660 w 7312660"/>
+                                  <a:gd name="connsiteY1" fmla="*/ 0 h 1215390"/>
+                                  <a:gd name="connsiteX2" fmla="*/ 7312660 w 7312660"/>
+                                  <a:gd name="connsiteY2" fmla="*/ 1215390 h 1215390"/>
+                                  <a:gd name="connsiteX3" fmla="*/ 3619500 w 7312660"/>
+                                  <a:gd name="connsiteY3" fmla="*/ 733425 h 1215390"/>
+                                  <a:gd name="connsiteX4" fmla="*/ 0 w 7312660"/>
+                                  <a:gd name="connsiteY4" fmla="*/ 1215390 h 1215390"/>
+                                  <a:gd name="connsiteX5" fmla="*/ 0 w 7312660"/>
+                                  <a:gd name="connsiteY5" fmla="*/ 0 h 1215390"/>
+                                  <a:gd name="connsiteX0" fmla="*/ 0 w 7312660"/>
+                                  <a:gd name="connsiteY0" fmla="*/ 0 h 1215390"/>
+                                  <a:gd name="connsiteX1" fmla="*/ 7312660 w 7312660"/>
+                                  <a:gd name="connsiteY1" fmla="*/ 0 h 1215390"/>
+                                  <a:gd name="connsiteX2" fmla="*/ 7312660 w 7312660"/>
+                                  <a:gd name="connsiteY2" fmla="*/ 1129665 h 1215390"/>
+                                  <a:gd name="connsiteX3" fmla="*/ 3619500 w 7312660"/>
+                                  <a:gd name="connsiteY3" fmla="*/ 733425 h 1215390"/>
+                                  <a:gd name="connsiteX4" fmla="*/ 0 w 7312660"/>
+                                  <a:gd name="connsiteY4" fmla="*/ 1215390 h 1215390"/>
+                                  <a:gd name="connsiteX5" fmla="*/ 0 w 7312660"/>
+                                  <a:gd name="connsiteY5" fmla="*/ 0 h 1215390"/>
+                                  <a:gd name="connsiteX0" fmla="*/ 9525 w 7322185"/>
+                                  <a:gd name="connsiteY0" fmla="*/ 0 h 1129665"/>
+                                  <a:gd name="connsiteX1" fmla="*/ 7322185 w 7322185"/>
+                                  <a:gd name="connsiteY1" fmla="*/ 0 h 1129665"/>
+                                  <a:gd name="connsiteX2" fmla="*/ 7322185 w 7322185"/>
+                                  <a:gd name="connsiteY2" fmla="*/ 1129665 h 1129665"/>
+                                  <a:gd name="connsiteX3" fmla="*/ 3629025 w 7322185"/>
+                                  <a:gd name="connsiteY3" fmla="*/ 733425 h 1129665"/>
+                                  <a:gd name="connsiteX4" fmla="*/ 0 w 7322185"/>
+                                  <a:gd name="connsiteY4" fmla="*/ 1091565 h 1129665"/>
+                                  <a:gd name="connsiteX5" fmla="*/ 9525 w 7322185"/>
+                                  <a:gd name="connsiteY5" fmla="*/ 0 h 1129665"/>
+                                  <a:gd name="connsiteX0" fmla="*/ 0 w 7312660"/>
+                                  <a:gd name="connsiteY0" fmla="*/ 0 h 1129665"/>
+                                  <a:gd name="connsiteX1" fmla="*/ 7312660 w 7312660"/>
+                                  <a:gd name="connsiteY1" fmla="*/ 0 h 1129665"/>
+                                  <a:gd name="connsiteX2" fmla="*/ 7312660 w 7312660"/>
+                                  <a:gd name="connsiteY2" fmla="*/ 1129665 h 1129665"/>
+                                  <a:gd name="connsiteX3" fmla="*/ 3619500 w 7312660"/>
+                                  <a:gd name="connsiteY3" fmla="*/ 733425 h 1129665"/>
+                                  <a:gd name="connsiteX4" fmla="*/ 0 w 7312660"/>
+                                  <a:gd name="connsiteY4" fmla="*/ 1091565 h 1129665"/>
+                                  <a:gd name="connsiteX5" fmla="*/ 0 w 7312660"/>
+                                  <a:gd name="connsiteY5" fmla="*/ 0 h 1129665"/>
+                                </a:gdLst>
+                                <a:ahLst/>
+                                <a:cxnLst>
+                                  <a:cxn ang="0">
+                                    <a:pos x="connsiteX0" y="connsiteY0"/>
+                                  </a:cxn>
+                                  <a:cxn ang="0">
+                                    <a:pos x="connsiteX1" y="connsiteY1"/>
+                                  </a:cxn>
+                                  <a:cxn ang="0">
+                                    <a:pos x="connsiteX2" y="connsiteY2"/>
+                                  </a:cxn>
+                                  <a:cxn ang="0">
+                                    <a:pos x="connsiteX3" y="connsiteY3"/>
+                                  </a:cxn>
+                                  <a:cxn ang="0">
+                                    <a:pos x="connsiteX4" y="connsiteY4"/>
+                                  </a:cxn>
+                                  <a:cxn ang="0">
+                                    <a:pos x="connsiteX5" y="connsiteY5"/>
+                                  </a:cxn>
+                                </a:cxnLst>
+                                <a:rect l="l" t="t" r="r" b="b"/>
+                                <a:pathLst>
+                                  <a:path w="7312660" h="1129665">
+                                    <a:moveTo>
+                                      <a:pt x="0" y="0"/>
+                                    </a:moveTo>
+                                    <a:lnTo>
+                                      <a:pt x="7312660" y="0"/>
+                                    </a:lnTo>
+                                    <a:lnTo>
+                                      <a:pt x="7312660" y="1129665"/>
+                                    </a:lnTo>
+                                    <a:lnTo>
+                                      <a:pt x="3619500" y="733425"/>
+                                    </a:lnTo>
+                                    <a:lnTo>
+                                      <a:pt x="0" y="1091565"/>
+                                    </a:lnTo>
+                                    <a:lnTo>
+                                      <a:pt x="0" y="0"/>
+                                    </a:lnTo>
+                                    <a:close/>
+                                  </a:path>
+                                </a:pathLst>
+                              </a:custGeom>
+                              <a:ln>
+                                <a:noFill/>
+                              </a:ln>
+                            </wps:spPr>
+                            <wps:style>
+                              <a:lnRef idx="2">
+                                <a:schemeClr val="accent1">
+                                  <a:shade val="50000"/>
+                                </a:schemeClr>
+                              </a:lnRef>
+                              <a:fillRef idx="1">
+                                <a:schemeClr val="accent1"/>
+                              </a:fillRef>
+                              <a:effectRef idx="0">
+                                <a:schemeClr val="accent1"/>
+                              </a:effectRef>
+                              <a:fontRef idx="minor">
+                                <a:schemeClr val="lt1"/>
+                              </a:fontRef>
+                            </wps:style>
+                            <wps:bodyPr rot="0" spcFirstLastPara="0" vertOverflow="overflow" horzOverflow="overflow" vert="horz" wrap="square" lIns="91440" tIns="45720" rIns="91440" bIns="45720" numCol="1" spcCol="0" rtlCol="0" fromWordArt="0" anchor="ctr" anchorCtr="0" forceAA="0" compatLnSpc="1">
+                              <a:prstTxWarp prst="textNoShape">
+                                <a:avLst/>
+                              </a:prstTxWarp>
+                              <a:noAutofit/>
+                            </wps:bodyPr>
+                          </wps:wsp>
+                          <wps:wsp>
+                            <wps:cNvPr id="151" name="Rectangle 151"/>
+                            <wps:cNvSpPr/>
+                            <wps:spPr>
+                              <a:xfrm>
+                                <a:off x="0" y="0"/>
+                                <a:ext cx="7315200" cy="1216152"/>
+                              </a:xfrm>
+                              <a:prstGeom prst="rect">
+                                <a:avLst/>
+                              </a:prstGeom>
+                              <a:blipFill>
+                                <a:blip r:embed="rId9"/>
+                                <a:stretch>
+                                  <a:fillRect r="-7574"/>
+                                </a:stretch>
+                              </a:blipFill>
+                              <a:ln>
+                                <a:noFill/>
+                              </a:ln>
+                            </wps:spPr>
+                            <wps:style>
+                              <a:lnRef idx="2">
+                                <a:schemeClr val="accent1">
+                                  <a:shade val="50000"/>
+                                </a:schemeClr>
+                              </a:lnRef>
+                              <a:fillRef idx="1">
+                                <a:schemeClr val="accent1"/>
+                              </a:fillRef>
+                              <a:effectRef idx="0">
+                                <a:schemeClr val="accent1"/>
+                              </a:effectRef>
+                              <a:fontRef idx="minor">
+                                <a:schemeClr val="lt1"/>
+                              </a:fontRef>
+                            </wps:style>
+                            <wps:bodyPr rot="0" spcFirstLastPara="0" vertOverflow="overflow" horzOverflow="overflow" vert="horz" wrap="square" lIns="91440" tIns="45720" rIns="91440" bIns="45720" numCol="1" spcCol="0" rtlCol="0" fromWordArt="0" anchor="ctr" anchorCtr="0" forceAA="0" compatLnSpc="1">
+                              <a:prstTxWarp prst="textNoShape">
+                                <a:avLst/>
+                              </a:prstTxWarp>
+                              <a:noAutofit/>
+                            </wps:bodyPr>
+                          </wps:wsp>
+                        </wpg:wgp>
+                      </a:graphicData>
+                    </a:graphic>
+                    <wp14:sizeRelH relativeFrom="page">
+                      <wp14:pctWidth>94100</wp14:pctWidth>
+                    </wp14:sizeRelH>
+                    <wp14:sizeRelV relativeFrom="page">
+                      <wp14:pctHeight>12100</wp14:pctHeight>
+                    </wp14:sizeRelV>
+                  </wp:anchor>
+                </w:drawing>
+              </mc:Choice>
+              <mc:Fallback>
+                <w:pict>
+                  <v:group w14:anchorId="5AB12C86" id="Group 149" o:spid="_x0000_s1026" style="position:absolute;margin-left:0;margin-top:0;width:8in;height:95.7pt;z-index:251668480;mso-width-percent:941;mso-height-percent:121;mso-top-percent:23;mso-position-horizontal:center;mso-position-horizontal-relative:page;mso-position-vertical-relative:page;mso-width-percent:941;mso-height-percent:121;mso-top-percent:23" coordorigin="" coordsize="73152,12161" o:gfxdata="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">
+                    <v:shape id="Rectangle 51" o:spid="_x0000_s1027" style="position:absolute;width:73152;height:11303;visibility:visible;mso-wrap-style:square;v-text-anchor:middle" coordsize="7312660,1129665" o:gfxdata="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" path="m,l7312660,r,1129665l3619500,733425,,1091565,,xe" fillcolor="#5b9bd5 [3204]" stroked="f" strokeweight="1pt">
+                      <v:stroke joinstyle="miter"/>
+                      <v:path arrowok="t" o:connecttype="custom" o:connectlocs="0,0;7315200,0;7315200,1130373;3620757,733885;0,1092249;0,0" o:connectangles="0,0,0,0,0,0"/>
+                    </v:shape>
+                    <v:rect id="Rectangle 151" o:spid="_x0000_s1028" style="position:absolute;width:73152;height:12161;visibility:visible;mso-wrap-style:square;v-text-anchor:middle" o:gfxdata="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" stroked="f" strokeweight="1pt">
+                      <v:fill r:id="rId10" o:title="" recolor="t" rotate="t" type="frame"/>
+                    </v:rect>
+                    <w10:wrap anchorx="page" anchory="page"/>
+                  </v:group>
+                </w:pict>
+              </mc:Fallback>
+            </mc:AlternateContent>
+          </w:r>
+          <w:r>
+            <w:rPr>
+              <w:noProof/>
+              <w:lang w:eastAsia="en-CA"/>
+            </w:rPr>
+            <mc:AlternateContent>
+              <mc:Choice Requires="wps">
+                <w:drawing>
+                  <wp:anchor distT="0" distB="0" distL="114300" distR="114300" simplePos="0" relativeHeight="251666432" behindDoc="0" locked="0" layoutInCell="1" allowOverlap="1">
+                    <wp:simplePos x="0" y="0"/>
+                    <wp:positionH relativeFrom="page">
+                      <wp:align>center</wp:align>
+                    </wp:positionH>
+                    <mc:AlternateContent>
+                      <mc:Choice Requires="wp14">
+                        <wp:positionV relativeFrom="page">
+                          <wp14:pctPosVOffset>81800</wp14:pctPosVOffset>
+                        </wp:positionV>
+                      </mc:Choice>
+                      <mc:Fallback>
+                        <wp:positionV relativeFrom="page">
+                          <wp:posOffset>8227695</wp:posOffset>
+                        </wp:positionV>
+                      </mc:Fallback>
+                    </mc:AlternateContent>
+                    <wp:extent cx="7315200" cy="914400"/>
+                    <wp:effectExtent l="0" t="0" r="0" b="8255"/>
+                    <wp:wrapSquare wrapText="bothSides"/>
+                    <wp:docPr id="152" name="Text Box 152"/>
+                    <wp:cNvGraphicFramePr/>
+                    <a:graphic xmlns:a="http://schemas.openxmlformats.org/drawingml/2006/main">
+                      <a:graphicData uri="http://schemas.microsoft.com/office/word/2010/wordprocessingShape">
+                        <wps:wsp>
+                          <wps:cNvSpPr txBox="1"/>
+                          <wps:spPr>
+                            <a:xfrm>
+                              <a:off x="0" y="0"/>
+                              <a:ext cx="7315200" cy="914400"/>
+                            </a:xfrm>
+                            <a:prstGeom prst="rect">
+                              <a:avLst/>
+                            </a:prstGeom>
+                            <a:noFill/>
+                            <a:ln w="6350">
+                              <a:noFill/>
+                            </a:ln>
+                            <a:effectLst/>
+                          </wps:spPr>
+                          <wps:style>
+                            <a:lnRef idx="0">
+                              <a:schemeClr val="accent1"/>
+                            </a:lnRef>
+                            <a:fillRef idx="0">
+                              <a:schemeClr val="accent1"/>
+                            </a:fillRef>
+                            <a:effectRef idx="0">
+                              <a:schemeClr val="accent1"/>
+                            </a:effectRef>
+                            <a:fontRef idx="minor">
+                              <a:schemeClr val="dk1"/>
+                            </a:fontRef>
+                          </wps:style>
+                          <wps:txbx>
+                            <w:txbxContent>
+                              <w:sdt>
+                                <w:sdtPr>
+                                  <w:rPr>
+                                    <w:color w:val="595959" w:themeColor="text1" w:themeTint="A6"/>
+                                    <w:sz w:val="28"/>
+                                    <w:szCs w:val="28"/>
+                                  </w:rPr>
+                                  <w:alias w:val="Author"/>
+                                  <w:tag w:val=""/>
+                                  <w:id w:val="789243997"/>
+                                  <w:dataBinding w:prefixMappings="xmlns:ns0='http://purl.org/dc/elements/1.1/' xmlns:ns1='http://schemas.openxmlformats.org/package/2006/metadata/core-properties' " w:xpath="/ns1:coreProperties[1]/ns0:creator[1]" w:storeItemID="{6C3C8BC8-F283-45AE-878A-BAB7291924A1}"/>
+                                  <w:text/>
+                                </w:sdtPr>
+                                <w:sdtContent>
+                                  <w:p>
+                                    <w:pPr>
+                                      <w:pStyle w:val="NoSpacing"/>
+                                      <w:jc w:val="right"/>
+                                      <w:rPr>
+                                        <w:color w:val="595959" w:themeColor="text1" w:themeTint="A6"/>
+                                        <w:sz w:val="28"/>
+                                        <w:szCs w:val="28"/>
+                                      </w:rPr>
+                                    </w:pPr>
+                                    <w:r>
+                                      <w:rPr>
+                                        <w:color w:val="595959" w:themeColor="text1" w:themeTint="A6"/>
+                                        <w:sz w:val="28"/>
+                                        <w:szCs w:val="28"/>
+                                      </w:rPr>
+                                      <w:t>Ben Church - 10006197</w:t>
+                                    </w:r>
+                                  </w:p>
+                                </w:sdtContent>
+                              </w:sdt>
+                              <w:p>
+                                <w:pPr>
+                                  <w:pStyle w:val="NoSpacing"/>
+                                  <w:jc w:val="right"/>
+                                  <w:rPr>
+                                    <w:color w:val="595959" w:themeColor="text1" w:themeTint="A6"/>
+                                    <w:sz w:val="18"/>
+                                    <w:szCs w:val="18"/>
+                                  </w:rPr>
+                                </w:pPr>
+                                <w:sdt>
+                                  <w:sdtPr>
+                                    <w:rPr>
+                                      <w:color w:val="595959" w:themeColor="text1" w:themeTint="A6"/>
+                                      <w:sz w:val="18"/>
+                                      <w:szCs w:val="18"/>
+                                    </w:rPr>
+                                    <w:alias w:val="Email"/>
+                                    <w:tag w:val="Email"/>
+                                    <w:id w:val="942260680"/>
+                                    <w:dataBinding w:prefixMappings="xmlns:ns0='http://schemas.microsoft.com/office/2006/coverPageProps' " w:xpath="/ns0:CoverPageProperties[1]/ns0:CompanyEmail[1]" w:storeItemID="{55AF091B-3C7A-41E3-B477-F2FDAA23CFDA}"/>
+                                    <w:text/>
+                                  </w:sdtPr>
+                                  <w:sdtContent>
+                                    <w:r>
+                                      <w:rPr>
+                                        <w:color w:val="595959" w:themeColor="text1" w:themeTint="A6"/>
+                                        <w:sz w:val="18"/>
+                                        <w:szCs w:val="18"/>
+                                      </w:rPr>
+                                      <w:t xml:space="preserve">ben.church@queensu.ca </w:t>
+                                    </w:r>
+                                  </w:sdtContent>
+                                </w:sdt>
+                              </w:p>
+                            </w:txbxContent>
+                          </wps:txbx>
+                          <wps:bodyPr rot="0" spcFirstLastPara="0" vertOverflow="overflow" horzOverflow="overflow" vert="horz" wrap="square" lIns="1600200" tIns="0" rIns="685800" bIns="0" numCol="1" spcCol="0" rtlCol="0" fromWordArt="0" anchor="b" anchorCtr="0" forceAA="0" compatLnSpc="1">
+                            <a:prstTxWarp prst="textNoShape">
+                              <a:avLst/>
+                            </a:prstTxWarp>
+                            <a:noAutofit/>
+                          </wps:bodyPr>
+                        </wps:wsp>
+                      </a:graphicData>
+                    </a:graphic>
+                    <wp14:sizeRelH relativeFrom="page">
+                      <wp14:pctWidth>94100</wp14:pctWidth>
+                    </wp14:sizeRelH>
+                    <wp14:sizeRelV relativeFrom="page">
+                      <wp14:pctHeight>9200</wp14:pctHeight>
+                    </wp14:sizeRelV>
+                  </wp:anchor>
+                </w:drawing>
+              </mc:Choice>
+              <mc:Fallback>
+                <w:pict>
+                  <v:shapetype id="_x0000_t202" coordsize="21600,21600" o:spt="202" path="m,l,21600r21600,l21600,xe">
+                    <v:stroke joinstyle="miter"/>
+                    <v:path gradientshapeok="t" o:connecttype="rect"/>
+                  </v:shapetype>
+                  <v:shape id="Text Box 152" o:spid="_x0000_s1026" type="#_x0000_t202" style="position:absolute;margin-left:0;margin-top:0;width:8in;height:1in;z-index:251666432;visibility:visible;mso-wrap-style:square;mso-width-percent:941;mso-height-percent:92;mso-top-percent:818;mso-wrap-distance-left:9pt;mso-wrap-distance-top:0;mso-wrap-distance-right:9pt;mso-wrap-distance-bottom:0;mso-position-horizontal:center;mso-position-horizontal-relative:page;mso-position-vertical-relative:page;mso-width-percent:941;mso-height-percent:92;mso-top-percent:818;mso-width-relative:page;mso-height-relative:page;v-text-anchor:bottom" o:gfxdata="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" filled="f" stroked="f" strokeweight=".5pt">
+                    <v:textbox inset="126pt,0,54pt,0">
+                      <w:txbxContent>
+                        <w:sdt>
+                          <w:sdtPr>
+                            <w:rPr>
+                              <w:color w:val="595959" w:themeColor="text1" w:themeTint="A6"/>
+                              <w:sz w:val="28"/>
+                              <w:szCs w:val="28"/>
+                            </w:rPr>
+                            <w:alias w:val="Author"/>
+                            <w:tag w:val=""/>
+                            <w:id w:val="789243997"/>
+                            <w:dataBinding w:prefixMappings="xmlns:ns0='http://purl.org/dc/elements/1.1/' xmlns:ns1='http://schemas.openxmlformats.org/package/2006/metadata/core-properties' " w:xpath="/ns1:coreProperties[1]/ns0:creator[1]" w:storeItemID="{6C3C8BC8-F283-45AE-878A-BAB7291924A1}"/>
+                            <w:text/>
+                          </w:sdtPr>
+                          <w:sdtContent>
+                            <w:p>
+                              <w:pPr>
+                                <w:pStyle w:val="NoSpacing"/>
+                                <w:jc w:val="right"/>
+                                <w:rPr>
+                                  <w:color w:val="595959" w:themeColor="text1" w:themeTint="A6"/>
+                                  <w:sz w:val="28"/>
+                                  <w:szCs w:val="28"/>
+                                </w:rPr>
+                              </w:pPr>
+                              <w:r>
+                                <w:rPr>
+                                  <w:color w:val="595959" w:themeColor="text1" w:themeTint="A6"/>
+                                  <w:sz w:val="28"/>
+                                  <w:szCs w:val="28"/>
+                                </w:rPr>
+                                <w:t>Ben Church - 10006197</w:t>
+                              </w:r>
+                            </w:p>
+                          </w:sdtContent>
+                        </w:sdt>
+                        <w:p>
+                          <w:pPr>
+                            <w:pStyle w:val="NoSpacing"/>
+                            <w:jc w:val="right"/>
+                            <w:rPr>
+                              <w:color w:val="595959" w:themeColor="text1" w:themeTint="A6"/>
+                              <w:sz w:val="18"/>
+                              <w:szCs w:val="18"/>
+                            </w:rPr>
+                          </w:pPr>
+                          <w:sdt>
+                            <w:sdtPr>
+                              <w:rPr>
+                                <w:color w:val="595959" w:themeColor="text1" w:themeTint="A6"/>
+                                <w:sz w:val="18"/>
+                                <w:szCs w:val="18"/>
+                              </w:rPr>
+                              <w:alias w:val="Email"/>
+                              <w:tag w:val="Email"/>
+                              <w:id w:val="942260680"/>
+                              <w:dataBinding w:prefixMappings="xmlns:ns0='http://schemas.microsoft.com/office/2006/coverPageProps' " w:xpath="/ns0:CoverPageProperties[1]/ns0:CompanyEmail[1]" w:storeItemID="{55AF091B-3C7A-41E3-B477-F2FDAA23CFDA}"/>
+                              <w:text/>
+                            </w:sdtPr>
+                            <w:sdtContent>
+                              <w:r>
+                                <w:rPr>
+                                  <w:color w:val="595959" w:themeColor="text1" w:themeTint="A6"/>
+                                  <w:sz w:val="18"/>
+                                  <w:szCs w:val="18"/>
+                                </w:rPr>
+                                <w:t xml:space="preserve">ben.church@queensu.ca </w:t>
+                              </w:r>
+                            </w:sdtContent>
+                          </w:sdt>
+                        </w:p>
+                      </w:txbxContent>
+                    </v:textbox>
+                    <w10:wrap type="square" anchorx="page" anchory="page"/>
+                  </v:shape>
+                </w:pict>
+              </mc:Fallback>
+            </mc:AlternateContent>
+          </w:r>
+          <w:r>
+            <w:rPr>
+              <w:noProof/>
+              <w:lang w:eastAsia="en-CA"/>
+            </w:rPr>
+            <mc:AlternateContent>
+              <mc:Choice Requires="wps">
+                <w:drawing>
+                  <wp:anchor distT="0" distB="0" distL="114300" distR="114300" simplePos="0" relativeHeight="251665408" behindDoc="0" locked="0" layoutInCell="1" allowOverlap="1">
+                    <wp:simplePos x="0" y="0"/>
+                    <wp:positionH relativeFrom="page">
+                      <wp:align>center</wp:align>
+                    </wp:positionH>
+                    <mc:AlternateContent>
+                      <mc:Choice Requires="wp14">
+                        <wp:positionV relativeFrom="page">
+                          <wp14:pctPosVOffset>30000</wp14:pctPosVOffset>
+                        </wp:positionV>
+                      </mc:Choice>
+                      <mc:Fallback>
+                        <wp:positionV relativeFrom="page">
+                          <wp:posOffset>3017520</wp:posOffset>
+                        </wp:positionV>
+                      </mc:Fallback>
+                    </mc:AlternateContent>
+                    <wp:extent cx="7315200" cy="3638550"/>
+                    <wp:effectExtent l="0" t="0" r="0" b="6350"/>
+                    <wp:wrapSquare wrapText="bothSides"/>
+                    <wp:docPr id="154" name="Text Box 154"/>
+                    <wp:cNvGraphicFramePr/>
+                    <a:graphic xmlns:a="http://schemas.openxmlformats.org/drawingml/2006/main">
+                      <a:graphicData uri="http://schemas.microsoft.com/office/word/2010/wordprocessingShape">
+                        <wps:wsp>
+                          <wps:cNvSpPr txBox="1"/>
+                          <wps:spPr>
+                            <a:xfrm>
+                              <a:off x="0" y="0"/>
+                              <a:ext cx="7315200" cy="3638550"/>
+                            </a:xfrm>
+                            <a:prstGeom prst="rect">
+                              <a:avLst/>
+                            </a:prstGeom>
+                            <a:noFill/>
+                            <a:ln w="6350">
+                              <a:noFill/>
+                            </a:ln>
+                            <a:effectLst/>
+                          </wps:spPr>
+                          <wps:style>
+                            <a:lnRef idx="0">
+                              <a:schemeClr val="accent1"/>
+                            </a:lnRef>
+                            <a:fillRef idx="0">
+                              <a:schemeClr val="accent1"/>
+                            </a:fillRef>
+                            <a:effectRef idx="0">
+                              <a:schemeClr val="accent1"/>
+                            </a:effectRef>
+                            <a:fontRef idx="minor">
+                              <a:schemeClr val="dk1"/>
+                            </a:fontRef>
+                          </wps:style>
+                          <wps:txbx>
+                            <w:txbxContent>
+                              <w:p>
+                                <w:pPr>
+                                  <w:jc w:val="right"/>
+                                  <w:rPr>
+                                    <w:color w:val="5B9BD5" w:themeColor="accent1"/>
+                                    <w:sz w:val="64"/>
+                                    <w:szCs w:val="64"/>
+                                  </w:rPr>
+                                </w:pPr>
+                                <w:sdt>
+                                  <w:sdtPr>
+                                    <w:rPr>
+                                      <w:caps/>
+                                      <w:color w:val="5B9BD5" w:themeColor="accent1"/>
+                                      <w:sz w:val="64"/>
+                                      <w:szCs w:val="64"/>
+                                    </w:rPr>
+                                    <w:alias w:val="Title"/>
+                                    <w:tag w:val=""/>
+                                    <w:id w:val="630141079"/>
+                                    <w:dataBinding w:prefixMappings="xmlns:ns0='http://purl.org/dc/elements/1.1/' xmlns:ns1='http://schemas.openxmlformats.org/package/2006/metadata/core-properties' " w:xpath="/ns1:coreProperties[1]/ns0:title[1]" w:storeItemID="{6C3C8BC8-F283-45AE-878A-BAB7291924A1}"/>
+                                    <w:text w:multiLine="1"/>
+                                  </w:sdtPr>
+                                  <w:sdtEndPr>
+                                    <w:rPr>
+                                      <w:caps w:val="0"/>
+                                    </w:rPr>
+                                  </w:sdtEndPr>
+                                  <w:sdtContent>
+                                    <w:r>
+                                      <w:rPr>
+                                        <w:caps/>
+                                        <w:color w:val="5B9BD5" w:themeColor="accent1"/>
+                                        <w:sz w:val="64"/>
+                                        <w:szCs w:val="64"/>
+                                      </w:rPr>
+                                      <w:t>Fuzzy control of rod balancing robot</w:t>
+                                    </w:r>
+                                  </w:sdtContent>
+                                </w:sdt>
+                              </w:p>
+                              <w:sdt>
+                                <w:sdtPr>
+                                  <w:rPr>
+                                    <w:color w:val="404040" w:themeColor="text1" w:themeTint="BF"/>
+                                    <w:sz w:val="36"/>
+                                    <w:szCs w:val="36"/>
+                                  </w:rPr>
+                                  <w:alias w:val="Subtitle"/>
+                                  <w:tag w:val=""/>
+                                  <w:id w:val="1759551507"/>
+                                  <w:dataBinding w:prefixMappings="xmlns:ns0='http://purl.org/dc/elements/1.1/' xmlns:ns1='http://schemas.openxmlformats.org/package/2006/metadata/core-properties' " w:xpath="/ns1:coreProperties[1]/ns0:subject[1]" w:storeItemID="{6C3C8BC8-F283-45AE-878A-BAB7291924A1}"/>
+                                  <w:text/>
+                                </w:sdtPr>
+                                <w:sdtContent>
+                                  <w:p>
+                                    <w:pPr>
+                                      <w:jc w:val="right"/>
+                                      <w:rPr>
+                                        <w:smallCaps/>
+                                        <w:color w:val="404040" w:themeColor="text1" w:themeTint="BF"/>
+                                        <w:sz w:val="36"/>
+                                        <w:szCs w:val="36"/>
+                                      </w:rPr>
+                                    </w:pPr>
+                                    <w:r>
+                                      <w:rPr>
+                                        <w:color w:val="404040" w:themeColor="text1" w:themeTint="BF"/>
+                                        <w:sz w:val="36"/>
+                                        <w:szCs w:val="36"/>
+                                      </w:rPr>
+                                      <w:t>CISC 870 Fuzzy Logic Implementation</w:t>
+                                    </w:r>
+                                  </w:p>
+                                </w:sdtContent>
+                              </w:sdt>
+                            </w:txbxContent>
+                          </wps:txbx>
+                          <wps:bodyPr rot="0" spcFirstLastPara="0" vertOverflow="overflow" horzOverflow="overflow" vert="horz" wrap="square" lIns="1600200" tIns="0" rIns="685800" bIns="0" numCol="1" spcCol="0" rtlCol="0" fromWordArt="0" anchor="b" anchorCtr="0" forceAA="0" compatLnSpc="1">
+                            <a:prstTxWarp prst="textNoShape">
+                              <a:avLst/>
+                            </a:prstTxWarp>
+                            <a:noAutofit/>
+                          </wps:bodyPr>
+                        </wps:wsp>
+                      </a:graphicData>
+                    </a:graphic>
+                    <wp14:sizeRelH relativeFrom="page">
+                      <wp14:pctWidth>94100</wp14:pctWidth>
+                    </wp14:sizeRelH>
+                    <wp14:sizeRelV relativeFrom="page">
+                      <wp14:pctHeight>36300</wp14:pctHeight>
+                    </wp14:sizeRelV>
+                  </wp:anchor>
+                </w:drawing>
+              </mc:Choice>
+              <mc:Fallback>
+                <w:pict>
+                  <v:shape id="Text Box 154" o:spid="_x0000_s1027" type="#_x0000_t202" style="position:absolute;margin-left:0;margin-top:0;width:8in;height:286.5pt;z-index:251665408;visibility:visible;mso-wrap-style:square;mso-width-percent:941;mso-height-percent:363;mso-top-percent:300;mso-wrap-distance-left:9pt;mso-wrap-distance-top:0;mso-wrap-distance-right:9pt;mso-wrap-distance-bottom:0;mso-position-horizontal:center;mso-position-horizontal-relative:page;mso-position-vertical-relative:page;mso-width-percent:941;mso-height-percent:363;mso-top-percent:300;mso-width-relative:page;mso-height-relative:page;v-text-anchor:bottom" o:gfxdata="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" filled="f" stroked="f" strokeweight=".5pt">
+                    <v:textbox inset="126pt,0,54pt,0">
+                      <w:txbxContent>
+                        <w:p>
+                          <w:pPr>
+                            <w:jc w:val="right"/>
+                            <w:rPr>
+                              <w:color w:val="5B9BD5" w:themeColor="accent1"/>
+                              <w:sz w:val="64"/>
+                              <w:szCs w:val="64"/>
+                            </w:rPr>
+                          </w:pPr>
+                          <w:sdt>
+                            <w:sdtPr>
+                              <w:rPr>
+                                <w:caps/>
+                                <w:color w:val="5B9BD5" w:themeColor="accent1"/>
+                                <w:sz w:val="64"/>
+                                <w:szCs w:val="64"/>
+                              </w:rPr>
+                              <w:alias w:val="Title"/>
+                              <w:tag w:val=""/>
+                              <w:id w:val="630141079"/>
+                              <w:dataBinding w:prefixMappings="xmlns:ns0='http://purl.org/dc/elements/1.1/' xmlns:ns1='http://schemas.openxmlformats.org/package/2006/metadata/core-properties' " w:xpath="/ns1:coreProperties[1]/ns0:title[1]" w:storeItemID="{6C3C8BC8-F283-45AE-878A-BAB7291924A1}"/>
+                              <w:text w:multiLine="1"/>
+                            </w:sdtPr>
+                            <w:sdtEndPr>
+                              <w:rPr>
+                                <w:caps w:val="0"/>
+                              </w:rPr>
+                            </w:sdtEndPr>
+                            <w:sdtContent>
+                              <w:r>
+                                <w:rPr>
+                                  <w:caps/>
+                                  <w:color w:val="5B9BD5" w:themeColor="accent1"/>
+                                  <w:sz w:val="64"/>
+                                  <w:szCs w:val="64"/>
+                                </w:rPr>
+                                <w:t>Fuzzy control of rod balancing robot</w:t>
+                              </w:r>
+                            </w:sdtContent>
+                          </w:sdt>
+                        </w:p>
+                        <w:sdt>
+                          <w:sdtPr>
+                            <w:rPr>
+                              <w:color w:val="404040" w:themeColor="text1" w:themeTint="BF"/>
+                              <w:sz w:val="36"/>
+                              <w:szCs w:val="36"/>
+                            </w:rPr>
+                            <w:alias w:val="Subtitle"/>
+                            <w:tag w:val=""/>
+                            <w:id w:val="1759551507"/>
+                            <w:dataBinding w:prefixMappings="xmlns:ns0='http://purl.org/dc/elements/1.1/' xmlns:ns1='http://schemas.openxmlformats.org/package/2006/metadata/core-properties' " w:xpath="/ns1:coreProperties[1]/ns0:subject[1]" w:storeItemID="{6C3C8BC8-F283-45AE-878A-BAB7291924A1}"/>
+                            <w:text/>
+                          </w:sdtPr>
+                          <w:sdtContent>
+                            <w:p>
+                              <w:pPr>
+                                <w:jc w:val="right"/>
+                                <w:rPr>
+                                  <w:smallCaps/>
+                                  <w:color w:val="404040" w:themeColor="text1" w:themeTint="BF"/>
+                                  <w:sz w:val="36"/>
+                                  <w:szCs w:val="36"/>
+                                </w:rPr>
+                              </w:pPr>
+                              <w:r>
+                                <w:rPr>
+                                  <w:color w:val="404040" w:themeColor="text1" w:themeTint="BF"/>
+                                  <w:sz w:val="36"/>
+                                  <w:szCs w:val="36"/>
+                                </w:rPr>
+                                <w:t>CISC 870 Fuzzy Logic Implementation</w:t>
+                              </w:r>
+                            </w:p>
+                          </w:sdtContent>
+                        </w:sdt>
+                      </w:txbxContent>
+                    </v:textbox>
+                    <w10:wrap type="square" anchorx="page" anchory="page"/>
+                  </v:shape>
+                </w:pict>
+              </mc:Fallback>
+            </mc:AlternateContent>
+          </w:r>
+        </w:p>
+        <w:p>
+          <w:pPr>
+            <w:rPr>
+              <w:rFonts w:asciiTheme="majorHAnsi" w:eastAsiaTheme="majorEastAsia" w:hAnsiTheme="majorHAnsi" w:cstheme="majorBidi"/>
+              <w:color w:val="2E74B5" w:themeColor="accent1" w:themeShade="BF"/>
+              <w:sz w:val="32"/>
+              <w:szCs w:val="32"/>
+              <w:lang w:val="en-US"/>
+            </w:rPr>
+          </w:pPr>
+          <w:r>
+            <w:rPr>
+              <w:lang w:val="en-US"/>
+            </w:rPr>
+            <w:br w:type="page"/>
+          </w:r>
+        </w:p>
+      </w:sdtContent>
+    </w:sdt>
     <w:p>
       <w:pPr>
         <w:pStyle w:val="Heading1"/>
@@ -14,6 +808,7 @@
         <w:rPr>
           <w:lang w:val="en-US"/>
         </w:rPr>
+        <w:lastRenderedPageBreak/>
         <w:t>Overview</w:t>
       </w:r>
     </w:p>
@@ -102,36 +897,14 @@
         <w:rPr>
           <w:lang w:val="en-US"/>
         </w:rPr>
-        <w:t xml:space="preserve">The simulation is iterated from Main.py, which is also used to call functions which produce various plots of interest. Fuzzy membership sets, and a visualization of the robot can be printed to </w:t>
-      </w:r>
-      <w:proofErr w:type="spellStart"/>
-      <w:r>
-        <w:rPr>
-          <w:lang w:val="en-US"/>
-        </w:rPr>
-        <w:t>png</w:t>
-      </w:r>
-      <w:proofErr w:type="spellEnd"/>
-      <w:r>
-        <w:rPr>
-          <w:lang w:val="en-US"/>
-        </w:rPr>
-        <w:t xml:space="preserve"> images at each iteration of the simulation. The histories of physical quantities through time can be plotted at the end of the simulation. Plotting utilities and general program use are described in the Program Usage section of this document.</w:t>
-      </w:r>
-      <w:r>
-        <w:rPr>
-          <w:lang w:val="en-US"/>
-        </w:rPr>
-        <w:t xml:space="preserve"> All plotting was done with the </w:t>
-      </w:r>
-      <w:proofErr w:type="spellStart"/>
-      <w:r>
-        <w:rPr>
-          <w:lang w:val="en-US"/>
-        </w:rPr>
-        <w:t>matplotlib</w:t>
-      </w:r>
-      <w:proofErr w:type="spellEnd"/>
+        <w:t>The simulation is iterated from Main.py, which is also used to call functions which produce various plots of interest. Fuzzy membership sets, and a visualization of the robot can be printed to png images at each iteration of the simulation.</w:t>
+      </w:r>
+      <w:r>
+        <w:rPr>
+          <w:lang w:val="en-US"/>
+        </w:rPr>
+        <w:t xml:space="preserve"> The resulting image sequence can be scrolled through for the effect of animation, or loaded into ImageJ</w:t>
+      </w:r>
       <w:r>
         <w:rPr>
           <w:rStyle w:val="FootnoteReference"/>
@@ -143,28 +916,45 @@
         <w:rPr>
           <w:lang w:val="en-US"/>
         </w:rPr>
+        <w:t xml:space="preserve"> as an image sequence and saved as a .gif for actual animation.</w:t>
+      </w:r>
+      <w:r>
+        <w:rPr>
+          <w:lang w:val="en-US"/>
+        </w:rPr>
+        <w:t xml:space="preserve"> The histories of physical quantities through time can be plotted at the end of the simulation. Plotting utilities and general program use are described in the Program Usage section of this document.</w:t>
+      </w:r>
+      <w:r>
+        <w:rPr>
+          <w:lang w:val="en-US"/>
+        </w:rPr>
+        <w:t xml:space="preserve"> All plotting was done with the matplotlib</w:t>
+      </w:r>
+      <w:r>
+        <w:rPr>
+          <w:rStyle w:val="FootnoteReference"/>
+          <w:lang w:val="en-US"/>
+        </w:rPr>
+        <w:footnoteReference w:id="2"/>
+      </w:r>
+      <w:r>
+        <w:rPr>
+          <w:lang w:val="en-US"/>
+        </w:rPr>
         <w:t xml:space="preserve"> open-source plotting library for Python.</w:t>
       </w:r>
       <w:r>
         <w:rPr>
           <w:lang w:val="en-US"/>
         </w:rPr>
-        <w:t xml:space="preserve"> </w:t>
-      </w:r>
-      <w:proofErr w:type="spellStart"/>
-      <w:r>
-        <w:rPr>
-          <w:lang w:val="en-US"/>
-        </w:rPr>
-        <w:t>Numpy</w:t>
-      </w:r>
-      <w:proofErr w:type="spellEnd"/>
+        <w:t xml:space="preserve"> Numpy</w:t>
+      </w:r>
       <w:r>
         <w:rPr>
           <w:rStyle w:val="FootnoteReference"/>
           <w:lang w:val="en-US"/>
         </w:rPr>
-        <w:footnoteReference w:id="2"/>
+        <w:footnoteReference w:id="3"/>
       </w:r>
       <w:r>
         <w:rPr>
@@ -208,10 +998,10 @@
                   <wp:align>right</wp:align>
                 </wp:positionH>
                 <wp:positionV relativeFrom="paragraph">
-                  <wp:posOffset>11733</wp:posOffset>
+                  <wp:posOffset>5677</wp:posOffset>
                 </wp:positionV>
-                <wp:extent cx="4117975" cy="3991556"/>
-                <wp:effectExtent l="0" t="0" r="0" b="9525"/>
+                <wp:extent cx="3411855" cy="3534410"/>
+                <wp:effectExtent l="0" t="0" r="0" b="8890"/>
                 <wp:wrapSquare wrapText="bothSides"/>
                 <wp:docPr id="3" name="Group 3"/>
                 <wp:cNvGraphicFramePr/>
@@ -222,7 +1012,7 @@
                       <wpg:grpSpPr>
                         <a:xfrm>
                           <a:off x="0" y="0"/>
-                          <a:ext cx="4117975" cy="3991556"/>
+                          <a:ext cx="3411855" cy="3534410"/>
                           <a:chOff x="0" y="0"/>
                           <a:chExt cx="3983355" cy="3898700"/>
                         </a:xfrm>
@@ -235,7 +1025,7 @@
                           </pic:cNvPicPr>
                         </pic:nvPicPr>
                         <pic:blipFill>
-                          <a:blip r:embed="rId8" cstate="print">
+                          <a:blip r:embed="rId11" cstate="print">
                             <a:extLst>
                               <a:ext uri="{28A0092B-C50C-407E-A947-70E740481C1C}">
                                 <a14:useLocalDpi xmlns:a14="http://schemas.microsoft.com/office/drawing/2010/main" val="0"/>
@@ -287,27 +1077,14 @@
                               <w:r>
                                 <w:t xml:space="preserve">Figure </w:t>
                               </w:r>
-                              <w:r>
-                                <w:fldChar w:fldCharType="begin"/>
-                              </w:r>
-                              <w:r>
-                                <w:instrText xml:space="preserve"> SEQ Figure \* ARABIC </w:instrText>
-                              </w:r>
-                              <w:r>
-                                <w:fldChar w:fldCharType="separate"/>
-                              </w:r>
-                              <w:r>
-                                <w:rPr>
-                                  <w:noProof/>
-                                </w:rPr>
-                                <w:t>1</w:t>
-                              </w:r>
-                              <w:r>
-                                <w:rPr>
-                                  <w:noProof/>
-                                </w:rPr>
-                                <w:fldChar w:fldCharType="end"/>
-                              </w:r>
+                              <w:fldSimple w:instr=" SEQ Figure \* ARABIC ">
+                                <w:r>
+                                  <w:rPr>
+                                    <w:noProof/>
+                                  </w:rPr>
+                                  <w:t>1</w:t>
+                                </w:r>
+                              </w:fldSimple>
                               <w:r>
                                 <w:t>: Sample fuzzy membership plot illustrating the geometric parameters used to construct fuzzy set membership functions.</w:t>
                               </w:r>
@@ -335,7 +1112,7 @@
           </mc:Choice>
           <mc:Fallback>
             <w:pict>
-              <v:group id="Group 3" o:spid="_x0000_s1026" style="position:absolute;left:0;text-align:left;margin-left:273.05pt;margin-top:.9pt;width:324.25pt;height:314.3pt;z-index:251659264;mso-position-horizontal:right;mso-position-horizontal-relative:margin;mso-width-relative:margin;mso-height-relative:margin" coordsize="39833,38987" o:gfxdata="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">
+              <v:group id="Group 3" o:spid="_x0000_s1028" style="position:absolute;left:0;text-align:left;margin-left:217.45pt;margin-top:.45pt;width:268.65pt;height:278.3pt;z-index:251659264;mso-position-horizontal:right;mso-position-horizontal-relative:margin;mso-width-relative:margin;mso-height-relative:margin" coordsize="39833,38987" o:gfxdata="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">
                 <v:shapetype id="_x0000_t75" coordsize="21600,21600" o:spt="75" o:preferrelative="t" path="m@4@5l@4@11@9@11@9@5xe" filled="f" stroked="f">
                   <v:stroke joinstyle="miter"/>
                   <v:formulas>
@@ -355,15 +1132,11 @@
                   <v:path o:extrusionok="f" gradientshapeok="t" o:connecttype="rect"/>
                   <o:lock v:ext="edit" aspectratio="t"/>
                 </v:shapetype>
-                <v:shape id="Picture 1" o:spid="_x0000_s1027" type="#_x0000_t75" style="position:absolute;width:39833;height:35363;visibility:visible;mso-wrap-style:square" o:gfxdata="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">
-                  <v:imagedata r:id="rId9" o:title=""/>
+                <v:shape id="Picture 1" o:spid="_x0000_s1029" type="#_x0000_t75" style="position:absolute;width:39833;height:35363;visibility:visible;mso-wrap-style:square" o:gfxdata="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">
+                  <v:imagedata r:id="rId12" o:title=""/>
                   <v:path arrowok="t"/>
                 </v:shape>
-                <v:shapetype id="_x0000_t202" coordsize="21600,21600" o:spt="202" path="m,l,21600r21600,l21600,xe">
-                  <v:stroke joinstyle="miter"/>
-                  <v:path gradientshapeok="t" o:connecttype="rect"/>
-                </v:shapetype>
-                <v:shape id="Text Box 2" o:spid="_x0000_s1028" type="#_x0000_t202" style="position:absolute;top:35934;width:39833;height:3053;visibility:visible;mso-wrap-style:square;v-text-anchor:top" o:gfxdata="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" stroked="f">
+                <v:shape id="Text Box 2" o:spid="_x0000_s1030" type="#_x0000_t202" style="position:absolute;top:35934;width:39833;height:3053;visibility:visible;mso-wrap-style:square;v-text-anchor:top" o:gfxdata="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" stroked="f">
                   <v:textbox inset="0,0,0,0">
                     <w:txbxContent>
                       <w:p>
@@ -376,27 +1149,14 @@
                         <w:r>
                           <w:t xml:space="preserve">Figure </w:t>
                         </w:r>
-                        <w:r>
-                          <w:fldChar w:fldCharType="begin"/>
-                        </w:r>
-                        <w:r>
-                          <w:instrText xml:space="preserve"> SEQ Figure \* ARABIC </w:instrText>
-                        </w:r>
-                        <w:r>
-                          <w:fldChar w:fldCharType="separate"/>
-                        </w:r>
-                        <w:r>
-                          <w:rPr>
-                            <w:noProof/>
-                          </w:rPr>
-                          <w:t>1</w:t>
-                        </w:r>
-                        <w:r>
-                          <w:rPr>
-                            <w:noProof/>
-                          </w:rPr>
-                          <w:fldChar w:fldCharType="end"/>
-                        </w:r>
+                        <w:fldSimple w:instr=" SEQ Figure \* ARABIC ">
+                          <w:r>
+                            <w:rPr>
+                              <w:noProof/>
+                            </w:rPr>
+                            <w:t>1</w:t>
+                          </w:r>
+                        </w:fldSimple>
                         <w:r>
                           <w:t>: Sample fuzzy membership plot illustrating the geometric parameters used to construct fuzzy set membership functions.</w:t>
                         </w:r>
@@ -414,21 +1174,7 @@
         <w:rPr>
           <w:lang w:val="en-US"/>
         </w:rPr>
-        <w:t xml:space="preserve">The </w:t>
-      </w:r>
-      <w:proofErr w:type="spellStart"/>
-      <w:r>
-        <w:rPr>
-          <w:lang w:val="en-US"/>
-        </w:rPr>
-        <w:t>FuzzyLogic</w:t>
-      </w:r>
-      <w:proofErr w:type="spellEnd"/>
-      <w:r>
-        <w:rPr>
-          <w:lang w:val="en-US"/>
-        </w:rPr>
-        <w:t xml:space="preserve"> class in FuzzyLogic.py contains one type of fuzzy membership set, a trapezoid defined by four geometric parameters. These parameters are the locations of the so-called:</w:t>
+        <w:t>The FuzzyLogic class in FuzzyLogic.py contains one type of fuzzy membership set, a trapezoid defined by four geometric parameters. These parameters are the locations of the so-called:</w:t>
       </w:r>
       <w:r>
         <w:rPr>
@@ -494,74 +1240,50 @@
         <w:rPr>
           <w:lang w:val="en-US"/>
         </w:rPr>
-        <w:t xml:space="preserve">in Figure 1 on an example plot of the tilt value of the rod at one moment in some simulation. </w:t>
+        <w:t xml:space="preserve">in Figure 1 on an example plot of the tilt value of the rod at one moment in some simulation. Implemented this way, trapezoids reduce to triangles when Left </w:t>
+      </w:r>
+      <w:r>
+        <w:rPr>
+          <w:lang w:val="en-US"/>
+        </w:rPr>
+        <w:t>shoulder = Right s</w:t>
+      </w:r>
+      <w:r>
+        <w:rPr>
+          <w:lang w:val="en-US"/>
+        </w:rPr>
+        <w:t>houl</w:t>
+      </w:r>
+      <w:r>
+        <w:rPr>
+          <w:lang w:val="en-US"/>
+        </w:rPr>
+        <w:t>d</w:t>
+      </w:r>
+      <w:r>
+        <w:rPr>
+          <w:lang w:val="en-US"/>
+        </w:rPr>
+        <w:t>er.</w:t>
+      </w:r>
+      <w:r>
+        <w:rPr>
+          <w:lang w:val="en-US"/>
+        </w:rPr>
+        <w:t xml:space="preserve"> </w:t>
+      </w:r>
+      <w:r>
+        <w:rPr>
+          <w:lang w:val="en-US"/>
+        </w:rPr>
+        <w:t xml:space="preserve">Initializing a fuzzy set with these parameters saves </w:t>
       </w:r>
       <w:r>
         <w:rPr>
           <w:lang w:val="en-US"/>
         </w:rPr>
         <w:lastRenderedPageBreak/>
-        <w:t xml:space="preserve">Implemented this way, trapezoids reduce to triangles when Left </w:t>
-      </w:r>
-      <w:r>
-        <w:rPr>
-          <w:lang w:val="en-US"/>
-        </w:rPr>
-        <w:t>shoulder = Right s</w:t>
-      </w:r>
-      <w:r>
-        <w:rPr>
-          <w:lang w:val="en-US"/>
-        </w:rPr>
-        <w:t>houl</w:t>
-      </w:r>
-      <w:r>
-        <w:rPr>
-          <w:lang w:val="en-US"/>
-        </w:rPr>
-        <w:t>d</w:t>
-      </w:r>
-      <w:r>
-        <w:rPr>
-          <w:lang w:val="en-US"/>
-        </w:rPr>
-        <w:t>er.</w:t>
-      </w:r>
-      <w:r>
-        <w:rPr>
-          <w:lang w:val="en-US"/>
-        </w:rPr>
-        <w:t xml:space="preserve"> Currently, functionality to plot combined fuzzy sets (combined by some operation like </w:t>
-      </w:r>
-      <w:r>
-        <w:rPr>
-          <w:lang w:val="en-US"/>
-        </w:rPr>
-        <w:t>disjunction</w:t>
-      </w:r>
-      <w:r>
-        <w:rPr>
-          <w:lang w:val="en-US"/>
-        </w:rPr>
-        <w:t>)</w:t>
-      </w:r>
-      <w:r>
-        <w:rPr>
-          <w:lang w:val="en-US"/>
-        </w:rPr>
-        <w:t xml:space="preserve"> is not implemented</w:t>
-      </w:r>
-      <w:r>
-        <w:rPr>
-          <w:lang w:val="en-US"/>
-        </w:rPr>
-        <w:t>.</w:t>
-      </w:r>
-      <w:r>
-        <w:rPr>
-          <w:lang w:val="en-US"/>
-        </w:rPr>
-        <w:t xml:space="preserve"> Initializing a fuzzy set with these parameters saves them for later membership value computation and plotting.</w:t>
+        <w:t>them for later membership value computation and plotting.</w:t>
       </w:r>
     </w:p>
     <w:p>
@@ -612,7 +1334,7 @@
                           </pic:cNvPicPr>
                         </pic:nvPicPr>
                         <pic:blipFill>
-                          <a:blip r:embed="rId10">
+                          <a:blip r:embed="rId13">
                             <a:extLst>
                               <a:ext uri="{28A0092B-C50C-407E-A947-70E740481C1C}">
                                 <a14:useLocalDpi xmlns:a14="http://schemas.microsoft.com/office/drawing/2010/main" val="0"/>
@@ -664,30 +1386,14 @@
                               <w:r>
                                 <w:t xml:space="preserve">Figure </w:t>
                               </w:r>
-                              <w:r>
-                                <w:fldChar w:fldCharType="begin"/>
-                              </w:r>
-                              <w:r>
-                                <w:instrText xml:space="preserve"> SEQ </w:instrText>
-                              </w:r>
-                              <w:r>
-                                <w:instrText xml:space="preserve">Figure \* ARABIC </w:instrText>
-                              </w:r>
-                              <w:r>
-                                <w:fldChar w:fldCharType="separate"/>
-                              </w:r>
-                              <w:r>
-                                <w:rPr>
-                                  <w:noProof/>
-                                </w:rPr>
-                                <w:t>2</w:t>
-                              </w:r>
-                              <w:r>
-                                <w:rPr>
-                                  <w:noProof/>
-                                </w:rPr>
-                                <w:fldChar w:fldCharType="end"/>
-                              </w:r>
+                              <w:fldSimple w:instr=" SEQ Figure \* ARABIC ">
+                                <w:r>
+                                  <w:rPr>
+                                    <w:noProof/>
+                                  </w:rPr>
+                                  <w:t>2</w:t>
+                                </w:r>
+                              </w:fldSimple>
                               <w:r>
                                 <w:t xml:space="preserve">: Sample fuzzy membership plot illustrating the </w:t>
                               </w:r>
@@ -718,12 +1424,12 @@
           </mc:Choice>
           <mc:Fallback>
             <w:pict>
-              <v:group id="Group 6" o:spid="_x0000_s1029" style="position:absolute;left:0;text-align:left;margin-left:133.95pt;margin-top:59.95pt;width:333.7pt;height:281.1pt;z-index:251663360;mso-width-relative:margin;mso-height-relative:margin" coordsize="40233,30596" o:gfxdata="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">
-                <v:shape id="Picture 4" o:spid="_x0000_s1030" type="#_x0000_t75" style="position:absolute;width:40233;height:27357;visibility:visible;mso-wrap-style:square" o:gfxdata="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">
-                  <v:imagedata r:id="rId11" o:title=""/>
+              <v:group id="Group 6" o:spid="_x0000_s1031" style="position:absolute;left:0;text-align:left;margin-left:133.95pt;margin-top:59.95pt;width:333.7pt;height:281.1pt;z-index:251663360;mso-width-relative:margin;mso-height-relative:margin" coordsize="40233,30596" o:gfxdata="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">
+                <v:shape id="Picture 4" o:spid="_x0000_s1032" type="#_x0000_t75" style="position:absolute;width:40233;height:27357;visibility:visible;mso-wrap-style:square" o:gfxdata="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">
+                  <v:imagedata r:id="rId14" o:title=""/>
                   <v:path arrowok="t"/>
                 </v:shape>
-                <v:shape id="Text Box 5" o:spid="_x0000_s1031" type="#_x0000_t202" style="position:absolute;top:27897;width:40233;height:2699;visibility:visible;mso-wrap-style:square;v-text-anchor:top" o:gfxdata="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" stroked="f">
+                <v:shape id="Text Box 5" o:spid="_x0000_s1033" type="#_x0000_t202" style="position:absolute;top:27897;width:40233;height:2699;visibility:visible;mso-wrap-style:square;v-text-anchor:top" o:gfxdata="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" stroked="f">
                   <v:textbox inset="0,0,0,0">
                     <w:txbxContent>
                       <w:p>
@@ -766,83 +1472,23 @@
         </w:rPr>
         <w:t xml:space="preserve">When a set’s </w:t>
       </w:r>
-      <w:proofErr w:type="spellStart"/>
-      <w:proofErr w:type="gramStart"/>
       <w:r>
         <w:rPr>
           <w:lang w:val="en-US"/>
         </w:rPr>
         <w:t>ComputeMembership</w:t>
       </w:r>
-      <w:proofErr w:type="spellEnd"/>
-      <w:r>
-        <w:rPr>
-          <w:lang w:val="en-US"/>
-        </w:rPr>
-        <w:t>(</w:t>
-      </w:r>
-      <w:proofErr w:type="gramEnd"/>
-      <w:r>
-        <w:rPr>
-          <w:lang w:val="en-US"/>
-        </w:rPr>
-        <w:t xml:space="preserve">) function is called with a crisp value argument, it returns a updates the set’s current membership value by considering the geometric context of the set’s feet and shoulders. </w:t>
-      </w:r>
-      <w:r>
-        <w:rPr>
-          <w:lang w:val="en-US"/>
-        </w:rPr>
-        <w:t xml:space="preserve">The </w:t>
-      </w:r>
-      <w:proofErr w:type="spellStart"/>
-      <w:proofErr w:type="gramStart"/>
-      <w:r>
-        <w:rPr>
-          <w:lang w:val="en-US"/>
-        </w:rPr>
-        <w:t>ComputeMembership</w:t>
-      </w:r>
-      <w:proofErr w:type="spellEnd"/>
-      <w:r>
-        <w:rPr>
-          <w:lang w:val="en-US"/>
-        </w:rPr>
-        <w:t>(</w:t>
-      </w:r>
-      <w:proofErr w:type="gramEnd"/>
-      <w:r>
-        <w:rPr>
-          <w:lang w:val="en-US"/>
-        </w:rPr>
-        <w:t xml:space="preserve">) function calls the set’s (class’) </w:t>
-      </w:r>
-      <w:proofErr w:type="spellStart"/>
-      <w:r>
-        <w:rPr>
-          <w:lang w:val="en-US"/>
-        </w:rPr>
-        <w:t>ComputeArea</w:t>
-      </w:r>
-      <w:proofErr w:type="spellEnd"/>
-      <w:r>
-        <w:rPr>
-          <w:lang w:val="en-US"/>
-        </w:rPr>
-        <w:t xml:space="preserve">() function, which in turn calls the </w:t>
-      </w:r>
-      <w:proofErr w:type="spellStart"/>
-      <w:r>
-        <w:rPr>
-          <w:lang w:val="en-US"/>
-        </w:rPr>
-        <w:t>ComputeCenterOfArea</w:t>
-      </w:r>
-      <w:proofErr w:type="spellEnd"/>
-      <w:r>
-        <w:rPr>
-          <w:lang w:val="en-US"/>
-        </w:rPr>
-        <w:t xml:space="preserve">() function. These update the geometric representation of the fuzzy sets given their current membership values. The set’s area, used in defuzzification and plotting, is represented and stored as </w:t>
+      <w:r>
+        <w:rPr>
+          <w:lang w:val="en-US"/>
+        </w:rPr>
+        <w:t xml:space="preserve">() function is called with a crisp value argument, it returns a updates the set’s current membership value by considering the geometric context of the set’s feet and shoulders. </w:t>
+      </w:r>
+      <w:r>
+        <w:rPr>
+          <w:lang w:val="en-US"/>
+        </w:rPr>
+        <w:t xml:space="preserve">The ComputeMembership() function calls the set’s (class’) ComputeArea() function, which in turn calls the ComputeCenterOfArea() function. These update the geometric representation of the fuzzy sets given their current membership values. The set’s area, used in defuzzification and plotting, is represented and stored as </w:t>
       </w:r>
       <w:r>
         <w:rPr>
@@ -1002,6 +1648,36 @@
         </w:rPr>
         <w:t>.</w:t>
       </w:r>
+      <w:r>
+        <w:rPr>
+          <w:lang w:val="en-US"/>
+        </w:rPr>
+        <w:t xml:space="preserve"> The implication operator function is not used in the control of the robot. When fuzzy rules were used to determine the membership of the output set, the implication rules themselves were considered to have truth values of 1, which was used with the antecedent truth value to infer the truth of the consequent (motor output). This occurs in FuzzyLogic.py’s </w:t>
+      </w:r>
+      <w:r>
+        <w:rPr>
+          <w:lang w:val="en-US"/>
+        </w:rPr>
+        <w:t>ImplicationAntecedant2Consequent</w:t>
+      </w:r>
+      <w:r>
+        <w:rPr>
+          <w:lang w:val="en-US"/>
+        </w:rPr>
+        <w:t>() function</w:t>
+      </w:r>
+      <w:r>
+        <w:rPr>
+          <w:lang w:val="en-US"/>
+        </w:rPr>
+        <w:t>.</w:t>
+      </w:r>
+      <w:r>
+        <w:rPr>
+          <w:lang w:val="en-US"/>
+        </w:rPr>
+        <w:t xml:space="preserve"> </w:t>
+      </w:r>
     </w:p>
     <w:p>
       <w:pPr>
@@ -1028,21 +1704,7 @@
         <w:rPr>
           <w:lang w:val="en-US"/>
         </w:rPr>
-        <w:t xml:space="preserve">The </w:t>
-      </w:r>
-      <w:proofErr w:type="spellStart"/>
-      <w:r>
-        <w:rPr>
-          <w:lang w:val="en-US"/>
-        </w:rPr>
-        <w:t>BalanceBot</w:t>
-      </w:r>
-      <w:proofErr w:type="spellEnd"/>
-      <w:r>
-        <w:rPr>
-          <w:lang w:val="en-US"/>
-        </w:rPr>
-        <w:t xml:space="preserve"> class is initialized with many attributes. There are paths to the directories where plots and sequences of plots are saved. The sequences being plots of, for example, membership functions or the robot visualization at each iteration of the simulation. Environment and robot physical properties, and the variables used to store their histories, are instantiated. The user defines the robot’s mass, maximum motor force, rod length, </w:t>
+        <w:t xml:space="preserve">The BalanceBot class is initialized with many attributes. There are paths to the directories where plots and sequences of plots are saved. The sequences being plots of, for example, membership functions or the robot visualization at each iteration of the simulation. Environment and robot physical properties, and the variables used to store their histories, are instantiated. The user defines the robot’s mass, maximum motor force, rod length, </w:t>
       </w:r>
       <w:r>
         <w:rPr>
@@ -1092,14 +1754,26 @@
         <w:rPr>
           <w:lang w:val="en-US"/>
         </w:rPr>
-        <w:t xml:space="preserve">The purpose of the tilt angle sets is so the robot can respond as the rod has begun to fall, by chasing it. This alone is insufficient to flip the rod past 0 degrees, back in the other direction; the fuzzy sets compelling the robot to chase the tilt lose membership as the tilt diminishes. Therefore the integral of the rod’s tilt with respect to time is computed throughout the simulation and used as a crisp input to the tilt integral </w:t>
+        <w:t>The purpose of the tilt angle sets is so the robot can respond as the rod has begun to fall, by chasing it</w:t>
+      </w:r>
+      <w:r>
+        <w:rPr>
+          <w:lang w:val="en-US"/>
+        </w:rPr>
+        <w:t>, standing it back up</w:t>
+      </w:r>
+      <w:r>
+        <w:rPr>
+          <w:lang w:val="en-US"/>
+        </w:rPr>
+        <w:t xml:space="preserve">. This alone is insufficient to flip the rod past 0 degrees, back in the other direction; the fuzzy sets compelling the robot to chase the tilt lose membership as the tilt diminishes. Therefore the </w:t>
       </w:r>
       <w:r>
         <w:rPr>
           <w:lang w:val="en-US"/>
         </w:rPr>
         <w:lastRenderedPageBreak/>
-        <w:t>fuzzy sets membership functions.</w:t>
+        <w:t>integral of the rod’s tilt with respect to time is computed throughout the simulation and used as a crisp input to the tilt integral fuzzy sets membership functions.</w:t>
       </w:r>
       <w:r>
         <w:rPr>
@@ -1111,7 +1785,43 @@
         <w:rPr>
           <w:lang w:val="en-US"/>
         </w:rPr>
-        <w:t xml:space="preserve"> The motor response fuzzy sets define the crisp force value output by the robot’s motor in response the memberships of the various sets.</w:t>
+        <w:t xml:space="preserve"> The motor response fuzzy sets define the crisp force value</w:t>
+      </w:r>
+      <w:r>
+        <w:rPr>
+          <w:lang w:val="en-US"/>
+        </w:rPr>
+        <w:t>,</w:t>
+      </w:r>
+      <w:r>
+        <w:rPr>
+          <w:lang w:val="en-US"/>
+        </w:rPr>
+        <w:t xml:space="preserve"> output by the robot’s motor</w:t>
+      </w:r>
+      <w:r>
+        <w:rPr>
+          <w:lang w:val="en-US"/>
+        </w:rPr>
+        <w:t>,</w:t>
+      </w:r>
+      <w:r>
+        <w:rPr>
+          <w:lang w:val="en-US"/>
+        </w:rPr>
+        <w:t xml:space="preserve"> in response </w:t>
+      </w:r>
+      <w:r>
+        <w:rPr>
+          <w:lang w:val="en-US"/>
+        </w:rPr>
+        <w:t xml:space="preserve">to </w:t>
+      </w:r>
+      <w:r>
+        <w:rPr>
+          <w:lang w:val="en-US"/>
+        </w:rPr>
+        <w:t>the memberships of the various sets.</w:t>
       </w:r>
     </w:p>
     <w:p>
@@ -1127,113 +1837,23 @@
         </w:rPr>
         <w:t xml:space="preserve">Once the robot is instantiated, the simulation is iterated by calling the </w:t>
       </w:r>
-      <w:proofErr w:type="spellStart"/>
-      <w:proofErr w:type="gramStart"/>
       <w:r>
         <w:rPr>
           <w:lang w:val="en-US"/>
         </w:rPr>
         <w:t>IterateSimulation</w:t>
       </w:r>
-      <w:proofErr w:type="spellEnd"/>
-      <w:r>
-        <w:rPr>
-          <w:lang w:val="en-US"/>
-        </w:rPr>
-        <w:t>(</w:t>
-      </w:r>
-      <w:proofErr w:type="gramEnd"/>
-      <w:r>
-        <w:rPr>
-          <w:lang w:val="en-US"/>
-        </w:rPr>
-        <w:t xml:space="preserve">) function. First, this updates the mechanical state of the robot given the previous values for all the relevant physical variables by calling the </w:t>
-      </w:r>
-      <w:proofErr w:type="spellStart"/>
-      <w:proofErr w:type="gramStart"/>
-      <w:r>
-        <w:rPr>
-          <w:lang w:val="en-US"/>
-        </w:rPr>
-        <w:t>UpdateMechanicalState</w:t>
-      </w:r>
-      <w:proofErr w:type="spellEnd"/>
-      <w:r>
-        <w:rPr>
-          <w:lang w:val="en-US"/>
-        </w:rPr>
-        <w:t>(</w:t>
-      </w:r>
-      <w:proofErr w:type="gramEnd"/>
-      <w:r>
-        <w:rPr>
-          <w:lang w:val="en-US"/>
-        </w:rPr>
-        <w:t xml:space="preserve">) function. Next, the fuzzy set memberships, areas, </w:t>
-      </w:r>
-      <w:proofErr w:type="spellStart"/>
-      <w:r>
-        <w:rPr>
-          <w:lang w:val="en-US"/>
-        </w:rPr>
-        <w:t>etc</w:t>
-      </w:r>
-      <w:proofErr w:type="spellEnd"/>
-      <w:r>
-        <w:rPr>
-          <w:lang w:val="en-US"/>
-        </w:rPr>
-        <w:t xml:space="preserve">… are updated with a call to the </w:t>
-      </w:r>
-      <w:proofErr w:type="spellStart"/>
-      <w:proofErr w:type="gramStart"/>
-      <w:r>
-        <w:rPr>
-          <w:lang w:val="en-US"/>
-        </w:rPr>
-        <w:t>UpdateFuzzySets</w:t>
-      </w:r>
-      <w:proofErr w:type="spellEnd"/>
-      <w:r>
-        <w:rPr>
-          <w:lang w:val="en-US"/>
-        </w:rPr>
-        <w:t>(</w:t>
-      </w:r>
-      <w:proofErr w:type="gramEnd"/>
-      <w:r>
-        <w:rPr>
-          <w:lang w:val="en-US"/>
-        </w:rPr>
-        <w:t xml:space="preserve">) function. Finally, the motor response sets are defuzzified to decide </w:t>
-      </w:r>
-      <w:r>
-        <w:rPr>
-          <w:lang w:val="en-US"/>
-        </w:rPr>
-        <w:t xml:space="preserve">value to output to the motor in the </w:t>
-      </w:r>
-      <w:proofErr w:type="spellStart"/>
-      <w:proofErr w:type="gramStart"/>
-      <w:r>
-        <w:rPr>
-          <w:lang w:val="en-US"/>
-        </w:rPr>
-        <w:t>UpdateControls</w:t>
-      </w:r>
-      <w:proofErr w:type="spellEnd"/>
-      <w:r>
-        <w:rPr>
-          <w:lang w:val="en-US"/>
-        </w:rPr>
-        <w:t>(</w:t>
-      </w:r>
-      <w:proofErr w:type="gramEnd"/>
-      <w:r>
-        <w:rPr>
-          <w:lang w:val="en-US"/>
-        </w:rPr>
-        <w:t>) function.</w:t>
+      <w:r>
+        <w:rPr>
+          <w:lang w:val="en-US"/>
+        </w:rPr>
+        <w:t xml:space="preserve">() function. First, this updates the mechanical state of the robot given the previous values for all the relevant physical variables by calling the UpdateMechanicalState() function. Next, the fuzzy set memberships, areas, etc… are updated with a call to the UpdateFuzzySets() function. Finally, the motor response sets are defuzzified to decide </w:t>
+      </w:r>
+      <w:r>
+        <w:rPr>
+          <w:lang w:val="en-US"/>
+        </w:rPr>
+        <w:t>value to output to the motor in the UpdateControls() function.</w:t>
       </w:r>
     </w:p>
     <w:p>
@@ -1307,7 +1927,31 @@
         <w:rPr>
           <w:lang w:val="en-US"/>
         </w:rPr>
-        <w:t xml:space="preserve"> The rod kinematics and dynamics are the angular acceleration of the rod computed from the total torque resulting from gravity, acceleration, and wind (not currently used) given the rod’s moment of inertia. The resulting tilt, tilt integral, and angular velocity (the former two of which are used in fuzzy set functions) are then computed.</w:t>
+        <w:t xml:space="preserve"> The rod kinematics and dynamics are the angular acceleration of the rod computed from the total torque resulting from gravity, acceleration, and wind (not currently used</w:t>
+      </w:r>
+      <w:r>
+        <w:rPr>
+          <w:lang w:val="en-US"/>
+        </w:rPr>
+        <w:t xml:space="preserve"> </w:t>
+      </w:r>
+      <w:r>
+        <w:rPr>
+          <w:lang w:val="en-US"/>
+        </w:rPr>
+        <w:t>in</w:t>
+      </w:r>
+      <w:r>
+        <w:rPr>
+          <w:lang w:val="en-US"/>
+        </w:rPr>
+        <w:t xml:space="preserve"> rules</w:t>
+      </w:r>
+      <w:r>
+        <w:rPr>
+          <w:lang w:val="en-US"/>
+        </w:rPr>
+        <w:t>) given the rod’s moment of inertia. The resulting tilt, tilt integral, and angular velocity (the former two of which are used in fuzzy set functions) are then computed.</w:t>
       </w:r>
     </w:p>
     <w:p>
@@ -1317,61 +1961,17 @@
           <w:lang w:val="en-US"/>
         </w:rPr>
       </w:pPr>
-      <w:proofErr w:type="spellStart"/>
-      <w:proofErr w:type="gramStart"/>
-      <w:r>
-        <w:rPr>
-          <w:lang w:val="en-US"/>
-        </w:rPr>
-        <w:t>UpdateFuzzySets</w:t>
-      </w:r>
-      <w:proofErr w:type="spellEnd"/>
-      <w:r>
-        <w:rPr>
-          <w:lang w:val="en-US"/>
-        </w:rPr>
-        <w:t>(</w:t>
-      </w:r>
-      <w:proofErr w:type="gramEnd"/>
-      <w:r>
-        <w:rPr>
-          <w:lang w:val="en-US"/>
-        </w:rPr>
-        <w:t>) takes an</w:t>
-      </w:r>
-      <w:r>
-        <w:rPr>
-          <w:lang w:val="en-US"/>
-        </w:rPr>
-        <w:t xml:space="preserve"> </w:t>
-      </w:r>
-      <w:proofErr w:type="spellStart"/>
-      <w:r>
-        <w:rPr>
-          <w:lang w:val="en-US"/>
-        </w:rPr>
-        <w:t>sNorm</w:t>
-      </w:r>
-      <w:proofErr w:type="spellEnd"/>
-      <w:r>
-        <w:rPr>
-          <w:lang w:val="en-US"/>
-        </w:rPr>
-        <w:t xml:space="preserve">, a </w:t>
-      </w:r>
-      <w:proofErr w:type="spellStart"/>
-      <w:r>
-        <w:rPr>
-          <w:lang w:val="en-US"/>
-        </w:rPr>
-        <w:t>tNorm</w:t>
-      </w:r>
-      <w:proofErr w:type="spellEnd"/>
-      <w:r>
-        <w:rPr>
-          <w:lang w:val="en-US"/>
-        </w:rPr>
-        <w:t xml:space="preserve">, and </w:t>
+      <w:r>
+        <w:rPr>
+          <w:lang w:val="en-US"/>
+        </w:rPr>
+        <w:t>UpdateFuzzySets() takes an</w:t>
+      </w:r>
+      <w:r>
+        <w:rPr>
+          <w:lang w:val="en-US"/>
+        </w:rPr>
+        <w:t xml:space="preserve"> sNorm, a tNorm, and </w:t>
       </w:r>
       <w:r>
         <w:rPr>
@@ -1379,19 +1979,11 @@
         </w:rPr>
         <w:t xml:space="preserve">an </w:t>
       </w:r>
-      <w:proofErr w:type="spellStart"/>
-      <w:r>
-        <w:rPr>
-          <w:lang w:val="en-US"/>
-        </w:rPr>
-        <w:t>ImplicationMethod</w:t>
-      </w:r>
-      <w:proofErr w:type="spellEnd"/>
-      <w:r>
-        <w:rPr>
-          <w:lang w:val="en-US"/>
-        </w:rPr>
-        <w:t xml:space="preserve"> as string</w:t>
+      <w:r>
+        <w:rPr>
+          <w:lang w:val="en-US"/>
+        </w:rPr>
+        <w:t>ImplicationMethod as string</w:t>
       </w:r>
       <w:r>
         <w:rPr>
@@ -1460,7 +2052,6 @@
           <w:lang w:val="en-US"/>
         </w:rPr>
       </w:pPr>
-      <w:proofErr w:type="spellStart"/>
       <w:r>
         <w:rPr>
           <w:lang w:val="en-US"/>
@@ -1471,9 +2062,14 @@
         <w:rPr>
           <w:lang w:val="en-US"/>
         </w:rPr>
-        <w:t>TiltErrorSmall</w:t>
-      </w:r>
-      <w:proofErr w:type="spellEnd"/>
+        <w:t xml:space="preserve">TiltErrorSmall </w:t>
+      </w:r>
+      <w:r>
+        <w:rPr>
+          <w:lang w:val="en-US"/>
+        </w:rPr>
+        <w:sym w:font="Wingdings" w:char="F0E0"/>
+      </w:r>
       <w:r>
         <w:rPr>
           <w:lang w:val="en-US"/>
@@ -1484,22 +2080,8 @@
         <w:rPr>
           <w:lang w:val="en-US"/>
         </w:rPr>
-        <w:sym w:font="Wingdings" w:char="F0E0"/>
-      </w:r>
-      <w:r>
-        <w:rPr>
-          <w:lang w:val="en-US"/>
-        </w:rPr>
-        <w:t xml:space="preserve"> </w:t>
-      </w:r>
-      <w:proofErr w:type="spellStart"/>
-      <w:r>
-        <w:rPr>
-          <w:lang w:val="en-US"/>
-        </w:rPr>
         <w:t>PosMotorResponseLow</w:t>
       </w:r>
-      <w:proofErr w:type="spellEnd"/>
     </w:p>
     <w:p>
       <w:pPr>
@@ -1513,7 +2095,6 @@
           <w:lang w:val="en-US"/>
         </w:rPr>
       </w:pPr>
-      <w:proofErr w:type="spellStart"/>
       <w:r>
         <w:rPr>
           <w:lang w:val="en-US"/>
@@ -1524,14 +2105,7 @@
         <w:rPr>
           <w:lang w:val="en-US"/>
         </w:rPr>
-        <w:t>TiltErrorMed</w:t>
-      </w:r>
-      <w:proofErr w:type="spellEnd"/>
-      <w:r>
-        <w:rPr>
-          <w:lang w:val="en-US"/>
-        </w:rPr>
-        <w:t xml:space="preserve"> </w:t>
+        <w:t xml:space="preserve">TiltErrorMed </w:t>
       </w:r>
       <w:r>
         <w:rPr>
@@ -1543,16 +2117,8 @@
         <w:rPr>
           <w:lang w:val="en-US"/>
         </w:rPr>
-        <w:t xml:space="preserve"> </w:t>
-      </w:r>
-      <w:proofErr w:type="spellStart"/>
-      <w:r>
-        <w:rPr>
-          <w:lang w:val="en-US"/>
-        </w:rPr>
-        <w:t>PosMotorResponseMed</w:t>
-      </w:r>
-      <w:proofErr w:type="spellEnd"/>
+        <w:t xml:space="preserve"> PosMotorResponseMed</w:t>
+      </w:r>
     </w:p>
     <w:p>
       <w:pPr>
@@ -1566,14 +2132,18 @@
           <w:lang w:val="en-US"/>
         </w:rPr>
       </w:pPr>
-      <w:proofErr w:type="spellStart"/>
-      <w:r>
-        <w:rPr>
-          <w:lang w:val="en-US"/>
-        </w:rPr>
-        <w:t>NegTiltIntegralLow</w:t>
-      </w:r>
-      <w:proofErr w:type="spellEnd"/>
+      <w:r>
+        <w:rPr>
+          <w:lang w:val="en-US"/>
+        </w:rPr>
+        <w:t xml:space="preserve">NegTiltIntegralLow </w:t>
+      </w:r>
+      <w:r>
+        <w:rPr>
+          <w:lang w:val="en-US"/>
+        </w:rPr>
+        <w:sym w:font="Wingdings" w:char="F0E0"/>
+      </w:r>
       <w:r>
         <w:rPr>
           <w:lang w:val="en-US"/>
@@ -1584,19 +2154,6 @@
         <w:rPr>
           <w:lang w:val="en-US"/>
         </w:rPr>
-        <w:sym w:font="Wingdings" w:char="F0E0"/>
-      </w:r>
-      <w:r>
-        <w:rPr>
-          <w:lang w:val="en-US"/>
-        </w:rPr>
-        <w:t xml:space="preserve"> </w:t>
-      </w:r>
-      <w:proofErr w:type="spellStart"/>
-      <w:r>
-        <w:rPr>
-          <w:lang w:val="en-US"/>
-        </w:rPr>
         <w:t>Pos</w:t>
       </w:r>
       <w:r>
@@ -1611,7 +2168,6 @@
         </w:rPr>
         <w:t>Med</w:t>
       </w:r>
-      <w:proofErr w:type="spellEnd"/>
     </w:p>
     <w:p>
       <w:pPr>
@@ -1625,7 +2181,6 @@
           <w:lang w:val="en-US"/>
         </w:rPr>
       </w:pPr>
-      <w:proofErr w:type="spellStart"/>
       <w:r>
         <w:rPr>
           <w:lang w:val="en-US"/>
@@ -1636,14 +2191,7 @@
         <w:rPr>
           <w:lang w:val="en-US"/>
         </w:rPr>
-        <w:t>lMed</w:t>
-      </w:r>
-      <w:proofErr w:type="spellEnd"/>
-      <w:r>
-        <w:rPr>
-          <w:lang w:val="en-US"/>
-        </w:rPr>
-        <w:t xml:space="preserve"> </w:t>
+        <w:t xml:space="preserve">lMed </w:t>
       </w:r>
       <w:r>
         <w:rPr>
@@ -1655,16 +2203,8 @@
         <w:rPr>
           <w:lang w:val="en-US"/>
         </w:rPr>
-        <w:t xml:space="preserve"> </w:t>
-      </w:r>
-      <w:proofErr w:type="spellStart"/>
-      <w:r>
-        <w:rPr>
-          <w:lang w:val="en-US"/>
-        </w:rPr>
-        <w:t>PosResponseMedHigh</w:t>
-      </w:r>
-      <w:proofErr w:type="spellEnd"/>
+        <w:t xml:space="preserve"> PosResponseMedHigh</w:t>
+      </w:r>
     </w:p>
     <w:p>
       <w:pPr>
@@ -1678,7 +2218,6 @@
           <w:lang w:val="en-US"/>
         </w:rPr>
       </w:pPr>
-      <w:proofErr w:type="spellStart"/>
       <w:r>
         <w:rPr>
           <w:lang w:val="en-US"/>
@@ -1689,14 +2228,7 @@
         <w:rPr>
           <w:lang w:val="en-US"/>
         </w:rPr>
-        <w:t>TiltErrorLarge</w:t>
-      </w:r>
-      <w:proofErr w:type="spellEnd"/>
-      <w:r>
-        <w:rPr>
-          <w:lang w:val="en-US"/>
-        </w:rPr>
-        <w:t xml:space="preserve"> </w:t>
+        <w:t xml:space="preserve">TiltErrorLarge </w:t>
       </w:r>
       <w:r>
         <w:rPr>
@@ -1708,16 +2240,8 @@
         <w:rPr>
           <w:lang w:val="en-US"/>
         </w:rPr>
-        <w:t xml:space="preserve"> </w:t>
-      </w:r>
-      <w:proofErr w:type="spellStart"/>
-      <w:r>
-        <w:rPr>
-          <w:lang w:val="en-US"/>
-        </w:rPr>
-        <w:t>PosMotorResponseHigh</w:t>
-      </w:r>
-      <w:proofErr w:type="spellEnd"/>
+        <w:t xml:space="preserve"> PosMotorResponseHigh</w:t>
+      </w:r>
     </w:p>
     <w:p>
       <w:pPr>
@@ -1731,19 +2255,11 @@
           <w:lang w:val="en-US"/>
         </w:rPr>
       </w:pPr>
-      <w:proofErr w:type="spellStart"/>
-      <w:r>
-        <w:rPr>
-          <w:lang w:val="en-US"/>
-        </w:rPr>
-        <w:t>NegTiltIntegralHigh</w:t>
-      </w:r>
-      <w:proofErr w:type="spellEnd"/>
-      <w:r>
-        <w:rPr>
-          <w:lang w:val="en-US"/>
-        </w:rPr>
-        <w:t xml:space="preserve"> </w:t>
+      <w:r>
+        <w:rPr>
+          <w:lang w:val="en-US"/>
+        </w:rPr>
+        <w:t xml:space="preserve">NegTiltIntegralHigh </w:t>
       </w:r>
       <w:r>
         <w:rPr>
@@ -1755,16 +2271,8 @@
         <w:rPr>
           <w:lang w:val="en-US"/>
         </w:rPr>
-        <w:t xml:space="preserve"> </w:t>
-      </w:r>
-      <w:proofErr w:type="spellStart"/>
-      <w:r>
-        <w:rPr>
-          <w:lang w:val="en-US"/>
-        </w:rPr>
-        <w:t>PosMotorResponseHigh</w:t>
-      </w:r>
-      <w:proofErr w:type="spellEnd"/>
+        <w:t xml:space="preserve"> PosMotorResponseHigh</w:t>
+      </w:r>
     </w:p>
     <w:p>
       <w:pPr>
@@ -1777,49 +2285,7 @@
         <w:rPr>
           <w:lang w:val="en-US"/>
         </w:rPr>
-        <w:t>Where the ‘</w:t>
-      </w:r>
-      <w:proofErr w:type="spellStart"/>
-      <w:r>
-        <w:rPr>
-          <w:lang w:val="en-US"/>
-        </w:rPr>
-        <w:t>Pos</w:t>
-      </w:r>
-      <w:proofErr w:type="spellEnd"/>
-      <w:r>
-        <w:rPr>
-          <w:lang w:val="en-US"/>
-        </w:rPr>
-        <w:t>’ and ‘</w:t>
-      </w:r>
-      <w:proofErr w:type="spellStart"/>
-      <w:r>
-        <w:rPr>
-          <w:lang w:val="en-US"/>
-        </w:rPr>
-        <w:t>Neg</w:t>
-      </w:r>
-      <w:proofErr w:type="spellEnd"/>
-      <w:r>
-        <w:rPr>
-          <w:lang w:val="en-US"/>
-        </w:rPr>
-        <w:t>’ prefixes denote the physical direction which pertains to the rule. The ‘</w:t>
-      </w:r>
-      <w:proofErr w:type="spellStart"/>
-      <w:r>
-        <w:rPr>
-          <w:lang w:val="en-US"/>
-        </w:rPr>
-        <w:t>Neg</w:t>
-      </w:r>
-      <w:proofErr w:type="spellEnd"/>
-      <w:r>
-        <w:rPr>
-          <w:lang w:val="en-US"/>
-        </w:rPr>
-        <w:t xml:space="preserve">’ side </w:t>
+        <w:t xml:space="preserve">Where the ‘Pos’ and ‘Neg’ prefixes denote the physical direction which pertains to the rule. The ‘Neg’ side </w:t>
       </w:r>
       <w:r>
         <w:rPr>
@@ -1851,7 +2317,19 @@
         <w:rPr>
           <w:lang w:val="en-US"/>
         </w:rPr>
-        <w:t xml:space="preserve">Finally, the total masses of the positive and negative response rules are computed and compared to determine whether to resolve to move forwards or backwards. Positive and negative are not all combined. If they were, the tilt angle and tilt integral could cancel out, immobilizing the robot. The rules for the </w:t>
+        <w:t>Finally, the total masses of the positive and negative response rules are computed and compared to determine whether to resolve to move forwards or backwards</w:t>
+      </w:r>
+      <w:r>
+        <w:rPr>
+          <w:lang w:val="en-US"/>
+        </w:rPr>
+        <w:t xml:space="preserve"> in UpdateControls()</w:t>
+      </w:r>
+      <w:r>
+        <w:rPr>
+          <w:lang w:val="en-US"/>
+        </w:rPr>
+        <w:t xml:space="preserve">. Positive and negative are not all combined. If they were, the tilt angle and tilt integral could cancel out, immobilizing the robot. The rules for the </w:t>
       </w:r>
       <w:r>
         <w:rPr>
@@ -1895,6 +2373,7 @@
         <w:rPr>
           <w:lang w:val="en-US"/>
         </w:rPr>
+        <w:lastRenderedPageBreak/>
         <w:t>Program Usage</w:t>
       </w:r>
     </w:p>
@@ -1909,14 +2388,67 @@
         <w:rPr>
           <w:lang w:val="en-US"/>
         </w:rPr>
-        <w:t xml:space="preserve">There are four groups of user-defined parameters which can be used to modify the output of the program. They are the fuzzy operations for robot control, the visualization reference frame, fuzzy set names, and </w:t>
-      </w:r>
-      <w:r>
-        <w:rPr>
-          <w:lang w:val="en-US"/>
-        </w:rPr>
-        <w:lastRenderedPageBreak/>
-        <w:t>physical quantities for plotting</w:t>
+        <w:t>The program is run, start to finish, with the console command (and with matplotlib and Numpy installed): python Main.py. The existing directory structure is n</w:t>
+      </w:r>
+      <w:r>
+        <w:rPr>
+          <w:lang w:val="en-US"/>
+        </w:rPr>
+        <w:t>ecessary for successful plot capture</w:t>
+      </w:r>
+      <w:r>
+        <w:rPr>
+          <w:lang w:val="en-US"/>
+        </w:rPr>
+        <w:t>.</w:t>
+      </w:r>
+      <w:r>
+        <w:rPr>
+          <w:lang w:val="en-US"/>
+        </w:rPr>
+        <w:t xml:space="preserve"> </w:t>
+      </w:r>
+      <w:r>
+        <w:rPr>
+          <w:lang w:val="en-US"/>
+        </w:rPr>
+        <w:t>There are four groups of user-defined parameters which can be used to modify the output of the program. They are the fuzzy operations for robot control</w:t>
+      </w:r>
+      <w:r>
+        <w:rPr>
+          <w:lang w:val="en-US"/>
+        </w:rPr>
+        <w:t xml:space="preserve"> rule evaluation</w:t>
+      </w:r>
+      <w:r>
+        <w:rPr>
+          <w:lang w:val="en-US"/>
+        </w:rPr>
+        <w:t>, the visualization reference frame</w:t>
+      </w:r>
+      <w:r>
+        <w:rPr>
+          <w:lang w:val="en-US"/>
+        </w:rPr>
+        <w:t xml:space="preserve"> (addressed in the Implementation Limitations section)</w:t>
+      </w:r>
+      <w:r>
+        <w:rPr>
+          <w:lang w:val="en-US"/>
+        </w:rPr>
+        <w:t>,</w:t>
+      </w:r>
+      <w:r>
+        <w:rPr>
+          <w:lang w:val="en-US"/>
+        </w:rPr>
+        <w:t xml:space="preserve"> and both fuzzy set names</w:t>
+      </w:r>
+      <w:r>
+        <w:rPr>
+          <w:lang w:val="en-US"/>
+        </w:rPr>
+        <w:t xml:space="preserve"> and physical quantities for plotting</w:t>
       </w:r>
       <w:r>
         <w:rPr>
@@ -1930,33 +2462,17 @@
         </w:rPr>
         <w:t xml:space="preserve"> The </w:t>
       </w:r>
-      <w:proofErr w:type="spellStart"/>
       <w:r>
         <w:rPr>
           <w:lang w:val="en-US"/>
         </w:rPr>
         <w:t>SimulationIterations</w:t>
       </w:r>
-      <w:proofErr w:type="spellEnd"/>
-      <w:r>
-        <w:rPr>
-          <w:lang w:val="en-US"/>
-        </w:rPr>
-        <w:t xml:space="preserve"> variable in Main.py can be used to change how many times the simulation is iterated. The time-resolution of the simulation is defined near the top of the </w:t>
-      </w:r>
-      <w:proofErr w:type="spellStart"/>
-      <w:r>
-        <w:rPr>
-          <w:lang w:val="en-US"/>
-        </w:rPr>
-        <w:t>BalanceBot’s</w:t>
-      </w:r>
-      <w:proofErr w:type="spellEnd"/>
-      <w:r>
-        <w:rPr>
-          <w:lang w:val="en-US"/>
-        </w:rPr>
-        <w:t xml:space="preserve"> initialization function.</w:t>
+      <w:r>
+        <w:rPr>
+          <w:lang w:val="en-US"/>
+        </w:rPr>
+        <w:t xml:space="preserve"> variable in Main.py can be used to change how many times the simulation is iterated. The time-resolution of the simulation is defined near the top of the BalanceBot’s initialization function.</w:t>
       </w:r>
       <w:r>
         <w:rPr>
@@ -1968,44 +2484,16 @@
         <w:rPr>
           <w:lang w:val="en-US"/>
         </w:rPr>
-        <w:t xml:space="preserve"> The program is run, start to finish, with the console command (and with </w:t>
-      </w:r>
-      <w:proofErr w:type="spellStart"/>
-      <w:r>
-        <w:rPr>
-          <w:lang w:val="en-US"/>
-        </w:rPr>
-        <w:t>matplotlib</w:t>
-      </w:r>
-      <w:proofErr w:type="spellEnd"/>
-      <w:r>
-        <w:rPr>
-          <w:lang w:val="en-US"/>
-        </w:rPr>
-        <w:t xml:space="preserve"> and </w:t>
-      </w:r>
-      <w:proofErr w:type="spellStart"/>
-      <w:r>
-        <w:rPr>
-          <w:lang w:val="en-US"/>
-        </w:rPr>
-        <w:t>N</w:t>
+        <w:t xml:space="preserve"> </w:t>
+      </w:r>
+      <w:r>
+        <w:rPr>
+          <w:lang w:val="en-US"/>
+        </w:rPr>
+        <w:t>Any plotted figures must be deleted between program runs for overwriting.</w:t>
       </w:r>
       <w:bookmarkStart w:id="0" w:name="_GoBack"/>
       <w:bookmarkEnd w:id="0"/>
-      <w:r>
-        <w:rPr>
-          <w:lang w:val="en-US"/>
-        </w:rPr>
-        <w:t>umpy</w:t>
-      </w:r>
-      <w:proofErr w:type="spellEnd"/>
-      <w:r>
-        <w:rPr>
-          <w:lang w:val="en-US"/>
-        </w:rPr>
-        <w:t xml:space="preserve"> installed): python Main.py. The existing directory structure is necessary for successful plotting.</w:t>
-      </w:r>
     </w:p>
     <w:p>
       <w:pPr>
@@ -2038,19 +2526,19 @@
         <w:rPr>
           <w:lang w:val="en-US"/>
         </w:rPr>
-        <w:t>While the robot control scheme can maintain the rod’s balance for several oscillations</w:t>
-      </w:r>
-      <w:r>
-        <w:rPr>
-          <w:lang w:val="en-US"/>
-        </w:rPr>
-        <w:t xml:space="preserve"> (sometimes even requiring a few tries)</w:t>
-      </w:r>
-      <w:r>
-        <w:rPr>
-          <w:lang w:val="en-US"/>
-        </w:rPr>
-        <w:t>, the system ultimately remains unstable.</w:t>
+        <w:t>While the robot control scheme can maintain the rod’s balance for several oscillations, the system ultimately remains unstable</w:t>
+      </w:r>
+      <w:r>
+        <w:rPr>
+          <w:lang w:val="en-US"/>
+        </w:rPr>
+        <w:t>, usually trying several attempts to observe any oscillation</w:t>
+      </w:r>
+      <w:r>
+        <w:rPr>
+          <w:lang w:val="en-US"/>
+        </w:rPr>
+        <w:t>.</w:t>
       </w:r>
       <w:r>
         <w:rPr>
@@ -2100,6 +2588,58 @@
         <w:rPr>
           <w:lang w:val="en-US"/>
         </w:rPr>
+        <w:t xml:space="preserve">Additional position control keeping the robot at the origin of the arena would be useful </w:t>
+      </w:r>
+      <w:r>
+        <w:rPr>
+          <w:lang w:val="en-US"/>
+        </w:rPr>
+        <w:t>to keep the robot in the plot window</w:t>
+      </w:r>
+      <w:r>
+        <w:rPr>
+          <w:lang w:val="en-US"/>
+        </w:rPr>
+        <w:t>. Currently, no control rules take into account the position of the robot relative to the origin. Such rules could be keep the robot near the origin. The robot’s tendency to wander away interfered with plotting the animation at a reasonable scale when the view’s reference frame was at the arena’s origin. Given the difficulty in achieving the primary function of rod balancing with a combination of fuzzy rules, the option to plot with a view fixed on the robot was implemented. This option is used as the default, defined in Main.py’s call to Bot.DrawBotToFile()</w:t>
+      </w:r>
+      <w:r>
+        <w:rPr>
+          <w:lang w:val="en-US"/>
+        </w:rPr>
+        <w:t>.</w:t>
+      </w:r>
+    </w:p>
+    <w:p>
+      <w:pPr>
+        <w:jc w:val="both"/>
+        <w:rPr>
+          <w:lang w:val="en-US"/>
+        </w:rPr>
+      </w:pPr>
+      <w:r>
+        <w:rPr>
+          <w:lang w:val="en-US"/>
+        </w:rPr>
+        <w:t xml:space="preserve">The robot was meant to use the </w:t>
+      </w:r>
+      <w:r>
+        <w:rPr>
+          <w:lang w:val="en-US"/>
+        </w:rPr>
+        <w:t xml:space="preserve">conjunction operator to combine measurements like the tilt, and wind speed, or tilt and tilt integral. However the inability to achieve stability with elementary rules indicated that more sophisticated functionality would not solve the problem. More sophisticated rules are more difficult to justify on a physical basis, as well. </w:t>
+      </w:r>
+    </w:p>
+    <w:p>
+      <w:pPr>
+        <w:jc w:val="both"/>
+        <w:rPr>
+          <w:lang w:val="en-US"/>
+        </w:rPr>
+      </w:pPr>
+      <w:r>
+        <w:rPr>
+          <w:lang w:val="en-US"/>
+        </w:rPr>
         <w:t xml:space="preserve">While most of the code is in BalanceBot.py, the detail of the simulation is rudimentary, being implemented ‘from scratch’. </w:t>
       </w:r>
       <w:r>
@@ -2131,31 +2671,14 @@
         <w:rPr>
           <w:lang w:val="en-US"/>
         </w:rPr>
-        <w:t xml:space="preserve">Although such sub-system transient response must be </w:t>
-      </w:r>
-      <w:r>
-        <w:rPr>
-          <w:lang w:val="en-US"/>
-        </w:rPr>
-        <w:t>take</w:t>
-      </w:r>
-      <w:r>
-        <w:rPr>
-          <w:lang w:val="en-US"/>
-        </w:rPr>
-        <w:t>n</w:t>
-      </w:r>
-      <w:r>
-        <w:rPr>
-          <w:lang w:val="en-US"/>
-        </w:rPr>
-        <w:t xml:space="preserve"> into account </w:t>
-      </w:r>
-      <w:r>
-        <w:rPr>
-          <w:lang w:val="en-US"/>
-        </w:rPr>
-        <w:t xml:space="preserve">in actual implementation tuning, </w:t>
+        <w:t xml:space="preserve">Although such sub-system transient response must be taken into account in actual </w:t>
+      </w:r>
+      <w:r>
+        <w:rPr>
+          <w:lang w:val="en-US"/>
+        </w:rPr>
+        <w:lastRenderedPageBreak/>
+        <w:t xml:space="preserve">implementation tuning, </w:t>
       </w:r>
       <w:r>
         <w:rPr>
@@ -2168,12 +2691,62 @@
           <w:lang w:val="en-US"/>
         </w:rPr>
         <w:t>trate proof of concept.</w:t>
+      </w:r>
+      <w:r>
+        <w:rPr>
+          <w:lang w:val="en-US"/>
+        </w:rPr>
+        <w:t xml:space="preserve"> Furthermore, </w:t>
+      </w:r>
+    </w:p>
+    <w:p>
+      <w:pPr>
+        <w:jc w:val="both"/>
+        <w:rPr>
+          <w:lang w:val="en-US"/>
+        </w:rPr>
+      </w:pPr>
+    </w:p>
+    <w:p>
+      <w:pPr>
+        <w:jc w:val="both"/>
+        <w:rPr>
+          <w:lang w:val="en-US"/>
+        </w:rPr>
+      </w:pPr>
+    </w:p>
+    <w:p>
+      <w:pPr>
+        <w:pStyle w:val="Heading1"/>
+        <w:rPr>
+          <w:rFonts w:asciiTheme="minorHAnsi" w:eastAsiaTheme="minorHAnsi" w:hAnsiTheme="minorHAnsi" w:cstheme="minorBidi"/>
+          <w:color w:val="auto"/>
+          <w:sz w:val="22"/>
+          <w:szCs w:val="22"/>
+          <w:lang w:val="en-US"/>
+        </w:rPr>
+      </w:pPr>
+    </w:p>
+    <w:p>
+      <w:pPr>
+        <w:pStyle w:val="Heading1"/>
+        <w:rPr>
+          <w:lang w:val="en-US"/>
+        </w:rPr>
+      </w:pPr>
+      <w:r>
+        <w:rPr>
+          <w:lang w:val="en-US"/>
+        </w:rPr>
+        <w:t>Appendix A – Main.py</w:t>
       </w:r>
     </w:p>
     <w:sectPr>
       <w:pgSz w:w="12240" w:h="15840"/>
       <w:pgMar w:top="1440" w:right="1440" w:bottom="1440" w:left="1440" w:header="708" w:footer="708" w:gutter="0"/>
+      <w:pgNumType w:start="0"/>
       <w:cols w:space="708"/>
+      <w:titlePg/>
       <w:docGrid w:linePitch="360"/>
     </w:sectPr>
   </w:body>
@@ -2249,12 +2822,9 @@
           <w:rPr>
             <w:rStyle w:val="Hyperlink"/>
           </w:rPr>
-          <w:t>http://matplotlib.org/</w:t>
+          <w:t>https://imagej.nih.gov/ij/</w:t>
         </w:r>
       </w:hyperlink>
-      <w:r>
-        <w:t xml:space="preserve"> </w:t>
-      </w:r>
     </w:p>
   </w:footnote>
   <w:footnote w:id="2">
@@ -2275,6 +2845,36 @@
         <w:t xml:space="preserve"> </w:t>
       </w:r>
       <w:hyperlink r:id="rId2" w:history="1">
+        <w:r>
+          <w:rPr>
+            <w:rStyle w:val="Hyperlink"/>
+          </w:rPr>
+          <w:t>http://matplotlib.org/</w:t>
+        </w:r>
+      </w:hyperlink>
+      <w:r>
+        <w:t xml:space="preserve"> </w:t>
+      </w:r>
+    </w:p>
+  </w:footnote>
+  <w:footnote w:id="3">
+    <w:p>
+      <w:pPr>
+        <w:pStyle w:val="FootnoteText"/>
+        <w:rPr>
+          <w:lang w:val="en-US"/>
+        </w:rPr>
+      </w:pPr>
+      <w:r>
+        <w:rPr>
+          <w:rStyle w:val="FootnoteReference"/>
+        </w:rPr>
+        <w:footnoteRef/>
+      </w:r>
+      <w:r>
+        <w:t xml:space="preserve"> </w:t>
+      </w:r>
+      <w:hyperlink r:id="rId3" w:history="1">
         <w:r>
           <w:rPr>
             <w:rStyle w:val="Hyperlink"/>
@@ -2946,6 +3546,31 @@
       <w:contextualSpacing/>
     </w:pPr>
   </w:style>
+  <w:style w:type="paragraph" w:styleId="NoSpacing">
+    <w:name w:val="No Spacing"/>
+    <w:link w:val="NoSpacingChar"/>
+    <w:uiPriority w:val="1"/>
+    <w:qFormat/>
+    <w:rsid w:val="00900C4D"/>
+    <w:pPr>
+      <w:spacing w:after="0" w:line="240" w:lineRule="auto"/>
+    </w:pPr>
+    <w:rPr>
+      <w:rFonts w:eastAsiaTheme="minorEastAsia"/>
+      <w:lang w:val="en-US"/>
+    </w:rPr>
+  </w:style>
+  <w:style w:type="character" w:customStyle="1" w:styleId="NoSpacingChar">
+    <w:name w:val="No Spacing Char"/>
+    <w:basedOn w:val="DefaultParagraphFont"/>
+    <w:link w:val="NoSpacing"/>
+    <w:uiPriority w:val="1"/>
+    <w:rsid w:val="00900C4D"/>
+    <w:rPr>
+      <w:rFonts w:eastAsiaTheme="minorEastAsia"/>
+      <w:lang w:val="en-US"/>
+    </w:rPr>
+  </w:style>
 </w:styles>
 </file>
 
@@ -3211,11 +3836,30 @@
 </file>
 
 <file path=customXml/item1.xml><?xml version="1.0" encoding="utf-8"?>
+<CoverPageProperties xmlns="http://schemas.microsoft.com/office/2006/coverPageProps">
+  <PublishDate/>
+  <Abstract/>
+  <CompanyAddress/>
+  <CompanyPhone/>
+  <CompanyFax/>
+  <CompanyEmail>ben.church@queensu.ca </CompanyEmail>
+</CoverPageProperties>
+</file>
+
+<file path=customXml/item2.xml><?xml version="1.0" encoding="utf-8"?>
 <b:Sources xmlns:b="http://schemas.openxmlformats.org/officeDocument/2006/bibliography" xmlns="http://schemas.openxmlformats.org/officeDocument/2006/bibliography" SelectedStyle="\APASixthEditionOfficeOnline.xsl" StyleName="APA" Version="6"/>
 </file>
 
 <file path=customXml/itemProps1.xml><?xml version="1.0" encoding="utf-8"?>
-<ds:datastoreItem xmlns:ds="http://schemas.openxmlformats.org/officeDocument/2006/customXml" ds:itemID="{26F45EF8-EACC-49D0-B139-A09BA24A9A74}">
+<ds:datastoreItem xmlns:ds="http://schemas.openxmlformats.org/officeDocument/2006/customXml" ds:itemID="{55AF091B-3C7A-41E3-B477-F2FDAA23CFDA}">
+  <ds:schemaRefs>
+    <ds:schemaRef ds:uri="http://schemas.microsoft.com/office/2006/coverPageProps"/>
+  </ds:schemaRefs>
+</ds:datastoreItem>
+</file>
+
+<file path=customXml/itemProps2.xml><?xml version="1.0" encoding="utf-8"?>
+<ds:datastoreItem xmlns:ds="http://schemas.openxmlformats.org/officeDocument/2006/customXml" ds:itemID="{D5EEDDB6-5449-4125-9824-C4C6EC5EE35A}">
   <ds:schemaRefs>
     <ds:schemaRef ds:uri="http://schemas.openxmlformats.org/officeDocument/2006/bibliography"/>
   </ds:schemaRefs>

</xml_diff>

<commit_message>
CISC 870 Paper - 3000 words in
</commit_message>
<xml_diff>
--- a/CISC870/BalanceImplementation/ChurchCisc870Implementation/ProgramDescription.docx
+++ b/CISC870/BalanceImplementation/ChurchCisc870Implementation/ProgramDescription.docx
@@ -363,6 +363,7 @@
                                   <w:dataBinding w:prefixMappings="xmlns:ns0='http://purl.org/dc/elements/1.1/' xmlns:ns1='http://schemas.openxmlformats.org/package/2006/metadata/core-properties' " w:xpath="/ns1:coreProperties[1]/ns0:creator[1]" w:storeItemID="{6C3C8BC8-F283-45AE-878A-BAB7291924A1}"/>
                                   <w:text/>
                                 </w:sdtPr>
+                                <w:sdtEndPr/>
                                 <w:sdtContent>
                                   <w:p>
                                     <w:pPr>
@@ -408,6 +409,7 @@
                                     <w:dataBinding w:prefixMappings="xmlns:ns0='http://schemas.microsoft.com/office/2006/coverPageProps' " w:xpath="/ns0:CoverPageProperties[1]/ns0:CompanyEmail[1]" w:storeItemID="{55AF091B-3C7A-41E3-B477-F2FDAA23CFDA}"/>
                                     <w:text/>
                                   </w:sdtPr>
+                                  <w:sdtEndPr/>
                                   <w:sdtContent>
                                     <w:r>
                                       <w:rPr>
@@ -462,6 +464,7 @@
                             <w:dataBinding w:prefixMappings="xmlns:ns0='http://purl.org/dc/elements/1.1/' xmlns:ns1='http://schemas.openxmlformats.org/package/2006/metadata/core-properties' " w:xpath="/ns1:coreProperties[1]/ns0:creator[1]" w:storeItemID="{6C3C8BC8-F283-45AE-878A-BAB7291924A1}"/>
                             <w:text/>
                           </w:sdtPr>
+                          <w:sdtEndPr/>
                           <w:sdtContent>
                             <w:p>
                               <w:pPr>
@@ -507,6 +510,7 @@
                               <w:dataBinding w:prefixMappings="xmlns:ns0='http://schemas.microsoft.com/office/2006/coverPageProps' " w:xpath="/ns0:CoverPageProperties[1]/ns0:CompanyEmail[1]" w:storeItemID="{55AF091B-3C7A-41E3-B477-F2FDAA23CFDA}"/>
                               <w:text/>
                             </w:sdtPr>
+                            <w:sdtEndPr/>
                             <w:sdtContent>
                               <w:r>
                                 <w:rPr>
@@ -645,6 +649,7 @@
                                   <w:dataBinding w:prefixMappings="xmlns:ns0='http://purl.org/dc/elements/1.1/' xmlns:ns1='http://schemas.openxmlformats.org/package/2006/metadata/core-properties' " w:xpath="/ns1:coreProperties[1]/ns0:subject[1]" w:storeItemID="{6C3C8BC8-F283-45AE-878A-BAB7291924A1}"/>
                                   <w:text/>
                                 </w:sdtPr>
+                                <w:sdtEndPr/>
                                 <w:sdtContent>
                                   <w:p>
                                     <w:pPr>
@@ -746,6 +751,7 @@
                             <w:dataBinding w:prefixMappings="xmlns:ns0='http://purl.org/dc/elements/1.1/' xmlns:ns1='http://schemas.openxmlformats.org/package/2006/metadata/core-properties' " w:xpath="/ns1:coreProperties[1]/ns0:subject[1]" w:storeItemID="{6C3C8BC8-F283-45AE-878A-BAB7291924A1}"/>
                             <w:text/>
                           </w:sdtPr>
+                          <w:sdtEndPr/>
                           <w:sdtContent>
                             <w:p>
                               <w:pPr>
@@ -897,7 +903,21 @@
         <w:rPr>
           <w:lang w:val="en-US"/>
         </w:rPr>
-        <w:t>The simulation is iterated from Main.py, which is also used to call functions which produce various plots of interest. Fuzzy membership sets, and a visualization of the robot can be printed to png images at each iteration of the simulation.</w:t>
+        <w:t xml:space="preserve">The simulation is iterated from Main.py, which is also used to call functions which produce various plots of interest. Fuzzy membership sets, and a visualization of the robot can be printed to </w:t>
+      </w:r>
+      <w:proofErr w:type="spellStart"/>
+      <w:r>
+        <w:rPr>
+          <w:lang w:val="en-US"/>
+        </w:rPr>
+        <w:t>png</w:t>
+      </w:r>
+      <w:proofErr w:type="spellEnd"/>
+      <w:r>
+        <w:rPr>
+          <w:lang w:val="en-US"/>
+        </w:rPr>
+        <w:t xml:space="preserve"> images at each iteration of the simulation.</w:t>
       </w:r>
       <w:r>
         <w:rPr>
@@ -928,8 +948,16 @@
         <w:rPr>
           <w:lang w:val="en-US"/>
         </w:rPr>
-        <w:t xml:space="preserve"> All plotting was done with the matplotlib</w:t>
-      </w:r>
+        <w:t xml:space="preserve"> All plotting was done with the </w:t>
+      </w:r>
+      <w:proofErr w:type="spellStart"/>
+      <w:r>
+        <w:rPr>
+          <w:lang w:val="en-US"/>
+        </w:rPr>
+        <w:t>matplotlib</w:t>
+      </w:r>
+      <w:proofErr w:type="spellEnd"/>
       <w:r>
         <w:rPr>
           <w:rStyle w:val="FootnoteReference"/>
@@ -947,8 +975,16 @@
         <w:rPr>
           <w:lang w:val="en-US"/>
         </w:rPr>
-        <w:t xml:space="preserve"> Numpy</w:t>
-      </w:r>
+        <w:t xml:space="preserve"> </w:t>
+      </w:r>
+      <w:proofErr w:type="spellStart"/>
+      <w:r>
+        <w:rPr>
+          <w:lang w:val="en-US"/>
+        </w:rPr>
+        <w:t>Numpy</w:t>
+      </w:r>
+      <w:proofErr w:type="spellEnd"/>
       <w:r>
         <w:rPr>
           <w:rStyle w:val="FootnoteReference"/>
@@ -1077,14 +1113,27 @@
                               <w:r>
                                 <w:t xml:space="preserve">Figure </w:t>
                               </w:r>
-                              <w:fldSimple w:instr=" SEQ Figure \* ARABIC ">
-                                <w:r>
-                                  <w:rPr>
-                                    <w:noProof/>
-                                  </w:rPr>
-                                  <w:t>1</w:t>
-                                </w:r>
-                              </w:fldSimple>
+                              <w:r>
+                                <w:fldChar w:fldCharType="begin"/>
+                              </w:r>
+                              <w:r>
+                                <w:instrText xml:space="preserve"> SEQ Figure \* ARABIC </w:instrText>
+                              </w:r>
+                              <w:r>
+                                <w:fldChar w:fldCharType="separate"/>
+                              </w:r>
+                              <w:r>
+                                <w:rPr>
+                                  <w:noProof/>
+                                </w:rPr>
+                                <w:t>1</w:t>
+                              </w:r>
+                              <w:r>
+                                <w:rPr>
+                                  <w:noProof/>
+                                </w:rPr>
+                                <w:fldChar w:fldCharType="end"/>
+                              </w:r>
                               <w:r>
                                 <w:t>: Sample fuzzy membership plot illustrating the geometric parameters used to construct fuzzy set membership functions.</w:t>
                               </w:r>
@@ -1149,14 +1198,27 @@
                         <w:r>
                           <w:t xml:space="preserve">Figure </w:t>
                         </w:r>
-                        <w:fldSimple w:instr=" SEQ Figure \* ARABIC ">
-                          <w:r>
-                            <w:rPr>
-                              <w:noProof/>
-                            </w:rPr>
-                            <w:t>1</w:t>
-                          </w:r>
-                        </w:fldSimple>
+                        <w:r>
+                          <w:fldChar w:fldCharType="begin"/>
+                        </w:r>
+                        <w:r>
+                          <w:instrText xml:space="preserve"> SEQ Figure \* ARABIC </w:instrText>
+                        </w:r>
+                        <w:r>
+                          <w:fldChar w:fldCharType="separate"/>
+                        </w:r>
+                        <w:r>
+                          <w:rPr>
+                            <w:noProof/>
+                          </w:rPr>
+                          <w:t>1</w:t>
+                        </w:r>
+                        <w:r>
+                          <w:rPr>
+                            <w:noProof/>
+                          </w:rPr>
+                          <w:fldChar w:fldCharType="end"/>
+                        </w:r>
                         <w:r>
                           <w:t>: Sample fuzzy membership plot illustrating the geometric parameters used to construct fuzzy set membership functions.</w:t>
                         </w:r>
@@ -1174,7 +1236,21 @@
         <w:rPr>
           <w:lang w:val="en-US"/>
         </w:rPr>
-        <w:t>The FuzzyLogic class in FuzzyLogic.py contains one type of fuzzy membership set, a trapezoid defined by four geometric parameters. These parameters are the locations of the so-called:</w:t>
+        <w:t xml:space="preserve">The </w:t>
+      </w:r>
+      <w:proofErr w:type="spellStart"/>
+      <w:r>
+        <w:rPr>
+          <w:lang w:val="en-US"/>
+        </w:rPr>
+        <w:t>FuzzyLogic</w:t>
+      </w:r>
+      <w:proofErr w:type="spellEnd"/>
+      <w:r>
+        <w:rPr>
+          <w:lang w:val="en-US"/>
+        </w:rPr>
+        <w:t xml:space="preserve"> class in FuzzyLogic.py contains one type of fuzzy membership set, a trapezoid defined by four geometric parameters. These parameters are the locations of the so-called:</w:t>
       </w:r>
       <w:r>
         <w:rPr>
@@ -1386,14 +1462,27 @@
                               <w:r>
                                 <w:t xml:space="preserve">Figure </w:t>
                               </w:r>
-                              <w:fldSimple w:instr=" SEQ Figure \* ARABIC ">
-                                <w:r>
-                                  <w:rPr>
-                                    <w:noProof/>
-                                  </w:rPr>
-                                  <w:t>2</w:t>
-                                </w:r>
-                              </w:fldSimple>
+                              <w:r>
+                                <w:fldChar w:fldCharType="begin"/>
+                              </w:r>
+                              <w:r>
+                                <w:instrText xml:space="preserve"> SEQ Figure \* ARABIC </w:instrText>
+                              </w:r>
+                              <w:r>
+                                <w:fldChar w:fldCharType="separate"/>
+                              </w:r>
+                              <w:r>
+                                <w:rPr>
+                                  <w:noProof/>
+                                </w:rPr>
+                                <w:t>2</w:t>
+                              </w:r>
+                              <w:r>
+                                <w:rPr>
+                                  <w:noProof/>
+                                </w:rPr>
+                                <w:fldChar w:fldCharType="end"/>
+                              </w:r>
                               <w:r>
                                 <w:t xml:space="preserve">: Sample fuzzy membership plot illustrating the </w:t>
                               </w:r>
@@ -1442,14 +1531,27 @@
                         <w:r>
                           <w:t xml:space="preserve">Figure </w:t>
                         </w:r>
-                        <w:fldSimple w:instr=" SEQ Figure \* ARABIC ">
-                          <w:r>
-                            <w:rPr>
-                              <w:noProof/>
-                            </w:rPr>
-                            <w:t>2</w:t>
-                          </w:r>
-                        </w:fldSimple>
+                        <w:r>
+                          <w:fldChar w:fldCharType="begin"/>
+                        </w:r>
+                        <w:r>
+                          <w:instrText xml:space="preserve"> SEQ Figure \* ARABIC </w:instrText>
+                        </w:r>
+                        <w:r>
+                          <w:fldChar w:fldCharType="separate"/>
+                        </w:r>
+                        <w:r>
+                          <w:rPr>
+                            <w:noProof/>
+                          </w:rPr>
+                          <w:t>2</w:t>
+                        </w:r>
+                        <w:r>
+                          <w:rPr>
+                            <w:noProof/>
+                          </w:rPr>
+                          <w:fldChar w:fldCharType="end"/>
+                        </w:r>
                         <w:r>
                           <w:t xml:space="preserve">: Sample fuzzy membership plot illustrating the </w:t>
                         </w:r>
@@ -1472,23 +1574,83 @@
         </w:rPr>
         <w:t xml:space="preserve">When a set’s </w:t>
       </w:r>
+      <w:proofErr w:type="spellStart"/>
+      <w:proofErr w:type="gramStart"/>
       <w:r>
         <w:rPr>
           <w:lang w:val="en-US"/>
         </w:rPr>
         <w:t>ComputeMembership</w:t>
       </w:r>
-      <w:r>
-        <w:rPr>
-          <w:lang w:val="en-US"/>
-        </w:rPr>
-        <w:t xml:space="preserve">() function is called with a crisp value argument, it returns a updates the set’s current membership value by considering the geometric context of the set’s feet and shoulders. </w:t>
-      </w:r>
-      <w:r>
-        <w:rPr>
-          <w:lang w:val="en-US"/>
-        </w:rPr>
-        <w:t xml:space="preserve">The ComputeMembership() function calls the set’s (class’) ComputeArea() function, which in turn calls the ComputeCenterOfArea() function. These update the geometric representation of the fuzzy sets given their current membership values. The set’s area, used in defuzzification and plotting, is represented and stored as </w:t>
+      <w:proofErr w:type="spellEnd"/>
+      <w:r>
+        <w:rPr>
+          <w:lang w:val="en-US"/>
+        </w:rPr>
+        <w:t>(</w:t>
+      </w:r>
+      <w:proofErr w:type="gramEnd"/>
+      <w:r>
+        <w:rPr>
+          <w:lang w:val="en-US"/>
+        </w:rPr>
+        <w:t xml:space="preserve">) function is called with a crisp value argument, it returns a updates the set’s current membership value by considering the geometric context of the set’s feet and shoulders. </w:t>
+      </w:r>
+      <w:r>
+        <w:rPr>
+          <w:lang w:val="en-US"/>
+        </w:rPr>
+        <w:t xml:space="preserve">The </w:t>
+      </w:r>
+      <w:proofErr w:type="spellStart"/>
+      <w:proofErr w:type="gramStart"/>
+      <w:r>
+        <w:rPr>
+          <w:lang w:val="en-US"/>
+        </w:rPr>
+        <w:t>ComputeMembership</w:t>
+      </w:r>
+      <w:proofErr w:type="spellEnd"/>
+      <w:r>
+        <w:rPr>
+          <w:lang w:val="en-US"/>
+        </w:rPr>
+        <w:t>(</w:t>
+      </w:r>
+      <w:proofErr w:type="gramEnd"/>
+      <w:r>
+        <w:rPr>
+          <w:lang w:val="en-US"/>
+        </w:rPr>
+        <w:t xml:space="preserve">) function calls the set’s (class’) </w:t>
+      </w:r>
+      <w:proofErr w:type="spellStart"/>
+      <w:r>
+        <w:rPr>
+          <w:lang w:val="en-US"/>
+        </w:rPr>
+        <w:t>ComputeArea</w:t>
+      </w:r>
+      <w:proofErr w:type="spellEnd"/>
+      <w:r>
+        <w:rPr>
+          <w:lang w:val="en-US"/>
+        </w:rPr>
+        <w:t xml:space="preserve">() function, which in turn calls the </w:t>
+      </w:r>
+      <w:proofErr w:type="spellStart"/>
+      <w:r>
+        <w:rPr>
+          <w:lang w:val="en-US"/>
+        </w:rPr>
+        <w:t>ComputeCenterOfArea</w:t>
+      </w:r>
+      <w:proofErr w:type="spellEnd"/>
+      <w:r>
+        <w:rPr>
+          <w:lang w:val="en-US"/>
+        </w:rPr>
+        <w:t xml:space="preserve">() function. These update the geometric representation of the fuzzy sets given their current membership values. The set’s area, used in defuzzification and plotting, is represented and stored as </w:t>
       </w:r>
       <w:r>
         <w:rPr>
@@ -1652,8 +1814,23 @@
         <w:rPr>
           <w:lang w:val="en-US"/>
         </w:rPr>
-        <w:t xml:space="preserve"> The implication operator function is not used in the control of the robot. When fuzzy rules were used to determine the membership of the output set, the implication rules themselves were considered to have truth values of 1, which was used with the antecedent truth value to infer the truth of the consequent (motor output). This occurs in FuzzyLogic.py’s </w:t>
-      </w:r>
+        <w:t xml:space="preserve"> The implication operator function is not used in the control of the robot. When fuzzy rules were used to determine the membership of the output set, the implication rules themselves were considered to have truth values of 1, which was used with the antecedent truth value to infer the truth of the consequent (motor output). This occurs in </w:t>
+      </w:r>
+      <w:proofErr w:type="spellStart"/>
+      <w:r>
+        <w:rPr>
+          <w:lang w:val="en-US"/>
+        </w:rPr>
+        <w:t>FuzzyLogic.py’s</w:t>
+      </w:r>
+      <w:proofErr w:type="spellEnd"/>
+      <w:r>
+        <w:rPr>
+          <w:lang w:val="en-US"/>
+        </w:rPr>
+        <w:t xml:space="preserve"> </w:t>
+      </w:r>
+      <w:proofErr w:type="gramStart"/>
       <w:r>
         <w:rPr>
           <w:lang w:val="en-US"/>
@@ -1664,7 +1841,14 @@
         <w:rPr>
           <w:lang w:val="en-US"/>
         </w:rPr>
-        <w:t>() function</w:t>
+        <w:t>(</w:t>
+      </w:r>
+      <w:proofErr w:type="gramEnd"/>
+      <w:r>
+        <w:rPr>
+          <w:lang w:val="en-US"/>
+        </w:rPr>
+        <w:t>) function</w:t>
       </w:r>
       <w:r>
         <w:rPr>
@@ -1704,7 +1888,21 @@
         <w:rPr>
           <w:lang w:val="en-US"/>
         </w:rPr>
-        <w:t xml:space="preserve">The BalanceBot class is initialized with many attributes. There are paths to the directories where plots and sequences of plots are saved. The sequences being plots of, for example, membership functions or the robot visualization at each iteration of the simulation. Environment and robot physical properties, and the variables used to store their histories, are instantiated. The user defines the robot’s mass, maximum motor force, rod length, </w:t>
+        <w:t xml:space="preserve">The </w:t>
+      </w:r>
+      <w:proofErr w:type="spellStart"/>
+      <w:r>
+        <w:rPr>
+          <w:lang w:val="en-US"/>
+        </w:rPr>
+        <w:t>BalanceBot</w:t>
+      </w:r>
+      <w:proofErr w:type="spellEnd"/>
+      <w:r>
+        <w:rPr>
+          <w:lang w:val="en-US"/>
+        </w:rPr>
+        <w:t xml:space="preserve"> class is initialized with many attributes. There are paths to the directories where plots and sequences of plots are saved. The sequences being plots of, for example, membership functions or the robot visualization at each iteration of the simulation. Environment and robot physical properties, and the variables used to store their histories, are instantiated. The user defines the robot’s mass, maximum motor force, rod length, </w:t>
       </w:r>
       <w:r>
         <w:rPr>
@@ -1837,23 +2035,113 @@
         </w:rPr>
         <w:t xml:space="preserve">Once the robot is instantiated, the simulation is iterated by calling the </w:t>
       </w:r>
+      <w:proofErr w:type="spellStart"/>
+      <w:proofErr w:type="gramStart"/>
       <w:r>
         <w:rPr>
           <w:lang w:val="en-US"/>
         </w:rPr>
         <w:t>IterateSimulation</w:t>
       </w:r>
-      <w:r>
-        <w:rPr>
-          <w:lang w:val="en-US"/>
-        </w:rPr>
-        <w:t xml:space="preserve">() function. First, this updates the mechanical state of the robot given the previous values for all the relevant physical variables by calling the UpdateMechanicalState() function. Next, the fuzzy set memberships, areas, etc… are updated with a call to the UpdateFuzzySets() function. Finally, the motor response sets are defuzzified to decide </w:t>
-      </w:r>
-      <w:r>
-        <w:rPr>
-          <w:lang w:val="en-US"/>
-        </w:rPr>
-        <w:t>value to output to the motor in the UpdateControls() function.</w:t>
+      <w:proofErr w:type="spellEnd"/>
+      <w:r>
+        <w:rPr>
+          <w:lang w:val="en-US"/>
+        </w:rPr>
+        <w:t>(</w:t>
+      </w:r>
+      <w:proofErr w:type="gramEnd"/>
+      <w:r>
+        <w:rPr>
+          <w:lang w:val="en-US"/>
+        </w:rPr>
+        <w:t xml:space="preserve">) function. First, this updates the mechanical state of the robot given the previous values for all the relevant physical variables by calling the </w:t>
+      </w:r>
+      <w:proofErr w:type="spellStart"/>
+      <w:proofErr w:type="gramStart"/>
+      <w:r>
+        <w:rPr>
+          <w:lang w:val="en-US"/>
+        </w:rPr>
+        <w:t>UpdateMechanicalState</w:t>
+      </w:r>
+      <w:proofErr w:type="spellEnd"/>
+      <w:r>
+        <w:rPr>
+          <w:lang w:val="en-US"/>
+        </w:rPr>
+        <w:t>(</w:t>
+      </w:r>
+      <w:proofErr w:type="gramEnd"/>
+      <w:r>
+        <w:rPr>
+          <w:lang w:val="en-US"/>
+        </w:rPr>
+        <w:t xml:space="preserve">) function. Next, the fuzzy set memberships, areas, </w:t>
+      </w:r>
+      <w:proofErr w:type="spellStart"/>
+      <w:r>
+        <w:rPr>
+          <w:lang w:val="en-US"/>
+        </w:rPr>
+        <w:t>etc</w:t>
+      </w:r>
+      <w:proofErr w:type="spellEnd"/>
+      <w:r>
+        <w:rPr>
+          <w:lang w:val="en-US"/>
+        </w:rPr>
+        <w:t xml:space="preserve">… are updated with a call to the </w:t>
+      </w:r>
+      <w:proofErr w:type="spellStart"/>
+      <w:proofErr w:type="gramStart"/>
+      <w:r>
+        <w:rPr>
+          <w:lang w:val="en-US"/>
+        </w:rPr>
+        <w:t>UpdateFuzzySets</w:t>
+      </w:r>
+      <w:proofErr w:type="spellEnd"/>
+      <w:r>
+        <w:rPr>
+          <w:lang w:val="en-US"/>
+        </w:rPr>
+        <w:t>(</w:t>
+      </w:r>
+      <w:proofErr w:type="gramEnd"/>
+      <w:r>
+        <w:rPr>
+          <w:lang w:val="en-US"/>
+        </w:rPr>
+        <w:t xml:space="preserve">) function. Finally, the motor response sets are defuzzified to decide </w:t>
+      </w:r>
+      <w:r>
+        <w:rPr>
+          <w:lang w:val="en-US"/>
+        </w:rPr>
+        <w:t xml:space="preserve">value to output to the motor in the </w:t>
+      </w:r>
+      <w:proofErr w:type="spellStart"/>
+      <w:proofErr w:type="gramStart"/>
+      <w:r>
+        <w:rPr>
+          <w:lang w:val="en-US"/>
+        </w:rPr>
+        <w:t>UpdateControls</w:t>
+      </w:r>
+      <w:proofErr w:type="spellEnd"/>
+      <w:r>
+        <w:rPr>
+          <w:lang w:val="en-US"/>
+        </w:rPr>
+        <w:t>(</w:t>
+      </w:r>
+      <w:proofErr w:type="gramEnd"/>
+      <w:r>
+        <w:rPr>
+          <w:lang w:val="en-US"/>
+        </w:rPr>
+        <w:t>) function.</w:t>
       </w:r>
     </w:p>
     <w:p>
@@ -1961,17 +2249,61 @@
           <w:lang w:val="en-US"/>
         </w:rPr>
       </w:pPr>
-      <w:r>
-        <w:rPr>
-          <w:lang w:val="en-US"/>
-        </w:rPr>
-        <w:t>UpdateFuzzySets() takes an</w:t>
-      </w:r>
-      <w:r>
-        <w:rPr>
-          <w:lang w:val="en-US"/>
-        </w:rPr>
-        <w:t xml:space="preserve"> sNorm, a tNorm, and </w:t>
+      <w:proofErr w:type="spellStart"/>
+      <w:proofErr w:type="gramStart"/>
+      <w:r>
+        <w:rPr>
+          <w:lang w:val="en-US"/>
+        </w:rPr>
+        <w:t>UpdateFuzzySets</w:t>
+      </w:r>
+      <w:proofErr w:type="spellEnd"/>
+      <w:r>
+        <w:rPr>
+          <w:lang w:val="en-US"/>
+        </w:rPr>
+        <w:t>(</w:t>
+      </w:r>
+      <w:proofErr w:type="gramEnd"/>
+      <w:r>
+        <w:rPr>
+          <w:lang w:val="en-US"/>
+        </w:rPr>
+        <w:t>) takes an</w:t>
+      </w:r>
+      <w:r>
+        <w:rPr>
+          <w:lang w:val="en-US"/>
+        </w:rPr>
+        <w:t xml:space="preserve"> </w:t>
+      </w:r>
+      <w:proofErr w:type="spellStart"/>
+      <w:r>
+        <w:rPr>
+          <w:lang w:val="en-US"/>
+        </w:rPr>
+        <w:t>sNorm</w:t>
+      </w:r>
+      <w:proofErr w:type="spellEnd"/>
+      <w:r>
+        <w:rPr>
+          <w:lang w:val="en-US"/>
+        </w:rPr>
+        <w:t xml:space="preserve">, a </w:t>
+      </w:r>
+      <w:proofErr w:type="spellStart"/>
+      <w:r>
+        <w:rPr>
+          <w:lang w:val="en-US"/>
+        </w:rPr>
+        <w:t>tNorm</w:t>
+      </w:r>
+      <w:proofErr w:type="spellEnd"/>
+      <w:r>
+        <w:rPr>
+          <w:lang w:val="en-US"/>
+        </w:rPr>
+        <w:t xml:space="preserve">, and </w:t>
       </w:r>
       <w:r>
         <w:rPr>
@@ -1979,11 +2311,19 @@
         </w:rPr>
         <w:t xml:space="preserve">an </w:t>
       </w:r>
-      <w:r>
-        <w:rPr>
-          <w:lang w:val="en-US"/>
-        </w:rPr>
-        <w:t>ImplicationMethod as string</w:t>
+      <w:proofErr w:type="spellStart"/>
+      <w:r>
+        <w:rPr>
+          <w:lang w:val="en-US"/>
+        </w:rPr>
+        <w:t>ImplicationMethod</w:t>
+      </w:r>
+      <w:proofErr w:type="spellEnd"/>
+      <w:r>
+        <w:rPr>
+          <w:lang w:val="en-US"/>
+        </w:rPr>
+        <w:t xml:space="preserve"> as string</w:t>
       </w:r>
       <w:r>
         <w:rPr>
@@ -2052,6 +2392,7 @@
           <w:lang w:val="en-US"/>
         </w:rPr>
       </w:pPr>
+      <w:proofErr w:type="spellStart"/>
       <w:r>
         <w:rPr>
           <w:lang w:val="en-US"/>
@@ -2062,7 +2403,14 @@
         <w:rPr>
           <w:lang w:val="en-US"/>
         </w:rPr>
-        <w:t xml:space="preserve">TiltErrorSmall </w:t>
+        <w:t>TiltErrorSmall</w:t>
+      </w:r>
+      <w:proofErr w:type="spellEnd"/>
+      <w:r>
+        <w:rPr>
+          <w:lang w:val="en-US"/>
+        </w:rPr>
+        <w:t xml:space="preserve"> </w:t>
       </w:r>
       <w:r>
         <w:rPr>
@@ -2076,12 +2424,14 @@
         </w:rPr>
         <w:t xml:space="preserve"> </w:t>
       </w:r>
+      <w:proofErr w:type="spellStart"/>
       <w:r>
         <w:rPr>
           <w:lang w:val="en-US"/>
         </w:rPr>
         <w:t>PosMotorResponseLow</w:t>
       </w:r>
+      <w:proofErr w:type="spellEnd"/>
     </w:p>
     <w:p>
       <w:pPr>
@@ -2095,6 +2445,7 @@
           <w:lang w:val="en-US"/>
         </w:rPr>
       </w:pPr>
+      <w:proofErr w:type="spellStart"/>
       <w:r>
         <w:rPr>
           <w:lang w:val="en-US"/>
@@ -2105,7 +2456,14 @@
         <w:rPr>
           <w:lang w:val="en-US"/>
         </w:rPr>
-        <w:t xml:space="preserve">TiltErrorMed </w:t>
+        <w:t>TiltErrorMed</w:t>
+      </w:r>
+      <w:proofErr w:type="spellEnd"/>
+      <w:r>
+        <w:rPr>
+          <w:lang w:val="en-US"/>
+        </w:rPr>
+        <w:t xml:space="preserve"> </w:t>
       </w:r>
       <w:r>
         <w:rPr>
@@ -2117,8 +2475,16 @@
         <w:rPr>
           <w:lang w:val="en-US"/>
         </w:rPr>
-        <w:t xml:space="preserve"> PosMotorResponseMed</w:t>
-      </w:r>
+        <w:t xml:space="preserve"> </w:t>
+      </w:r>
+      <w:proofErr w:type="spellStart"/>
+      <w:r>
+        <w:rPr>
+          <w:lang w:val="en-US"/>
+        </w:rPr>
+        <w:t>PosMotorResponseMed</w:t>
+      </w:r>
+      <w:proofErr w:type="spellEnd"/>
     </w:p>
     <w:p>
       <w:pPr>
@@ -2132,11 +2498,19 @@
           <w:lang w:val="en-US"/>
         </w:rPr>
       </w:pPr>
-      <w:r>
-        <w:rPr>
-          <w:lang w:val="en-US"/>
-        </w:rPr>
-        <w:t xml:space="preserve">NegTiltIntegralLow </w:t>
+      <w:proofErr w:type="spellStart"/>
+      <w:r>
+        <w:rPr>
+          <w:lang w:val="en-US"/>
+        </w:rPr>
+        <w:t>NegTiltIntegralLow</w:t>
+      </w:r>
+      <w:proofErr w:type="spellEnd"/>
+      <w:r>
+        <w:rPr>
+          <w:lang w:val="en-US"/>
+        </w:rPr>
+        <w:t xml:space="preserve"> </w:t>
       </w:r>
       <w:r>
         <w:rPr>
@@ -2150,6 +2524,7 @@
         </w:rPr>
         <w:t xml:space="preserve"> </w:t>
       </w:r>
+      <w:proofErr w:type="spellStart"/>
       <w:r>
         <w:rPr>
           <w:lang w:val="en-US"/>
@@ -2168,6 +2543,7 @@
         </w:rPr>
         <w:t>Med</w:t>
       </w:r>
+      <w:proofErr w:type="spellEnd"/>
     </w:p>
     <w:p>
       <w:pPr>
@@ -2181,6 +2557,7 @@
           <w:lang w:val="en-US"/>
         </w:rPr>
       </w:pPr>
+      <w:proofErr w:type="spellStart"/>
       <w:r>
         <w:rPr>
           <w:lang w:val="en-US"/>
@@ -2191,7 +2568,14 @@
         <w:rPr>
           <w:lang w:val="en-US"/>
         </w:rPr>
-        <w:t xml:space="preserve">lMed </w:t>
+        <w:t>lMed</w:t>
+      </w:r>
+      <w:proofErr w:type="spellEnd"/>
+      <w:r>
+        <w:rPr>
+          <w:lang w:val="en-US"/>
+        </w:rPr>
+        <w:t xml:space="preserve"> </w:t>
       </w:r>
       <w:r>
         <w:rPr>
@@ -2203,8 +2587,16 @@
         <w:rPr>
           <w:lang w:val="en-US"/>
         </w:rPr>
-        <w:t xml:space="preserve"> PosResponseMedHigh</w:t>
-      </w:r>
+        <w:t xml:space="preserve"> </w:t>
+      </w:r>
+      <w:proofErr w:type="spellStart"/>
+      <w:r>
+        <w:rPr>
+          <w:lang w:val="en-US"/>
+        </w:rPr>
+        <w:t>PosResponseMedHigh</w:t>
+      </w:r>
+      <w:proofErr w:type="spellEnd"/>
     </w:p>
     <w:p>
       <w:pPr>
@@ -2218,6 +2610,7 @@
           <w:lang w:val="en-US"/>
         </w:rPr>
       </w:pPr>
+      <w:proofErr w:type="spellStart"/>
       <w:r>
         <w:rPr>
           <w:lang w:val="en-US"/>
@@ -2228,7 +2621,14 @@
         <w:rPr>
           <w:lang w:val="en-US"/>
         </w:rPr>
-        <w:t xml:space="preserve">TiltErrorLarge </w:t>
+        <w:t>TiltErrorLarge</w:t>
+      </w:r>
+      <w:proofErr w:type="spellEnd"/>
+      <w:r>
+        <w:rPr>
+          <w:lang w:val="en-US"/>
+        </w:rPr>
+        <w:t xml:space="preserve"> </w:t>
       </w:r>
       <w:r>
         <w:rPr>
@@ -2240,8 +2640,16 @@
         <w:rPr>
           <w:lang w:val="en-US"/>
         </w:rPr>
-        <w:t xml:space="preserve"> PosMotorResponseHigh</w:t>
-      </w:r>
+        <w:t xml:space="preserve"> </w:t>
+      </w:r>
+      <w:proofErr w:type="spellStart"/>
+      <w:r>
+        <w:rPr>
+          <w:lang w:val="en-US"/>
+        </w:rPr>
+        <w:t>PosMotorResponseHigh</w:t>
+      </w:r>
+      <w:proofErr w:type="spellEnd"/>
     </w:p>
     <w:p>
       <w:pPr>
@@ -2255,11 +2663,19 @@
           <w:lang w:val="en-US"/>
         </w:rPr>
       </w:pPr>
-      <w:r>
-        <w:rPr>
-          <w:lang w:val="en-US"/>
-        </w:rPr>
-        <w:t xml:space="preserve">NegTiltIntegralHigh </w:t>
+      <w:proofErr w:type="spellStart"/>
+      <w:r>
+        <w:rPr>
+          <w:lang w:val="en-US"/>
+        </w:rPr>
+        <w:t>NegTiltIntegralHigh</w:t>
+      </w:r>
+      <w:proofErr w:type="spellEnd"/>
+      <w:r>
+        <w:rPr>
+          <w:lang w:val="en-US"/>
+        </w:rPr>
+        <w:t xml:space="preserve"> </w:t>
       </w:r>
       <w:r>
         <w:rPr>
@@ -2271,8 +2687,16 @@
         <w:rPr>
           <w:lang w:val="en-US"/>
         </w:rPr>
-        <w:t xml:space="preserve"> PosMotorResponseHigh</w:t>
-      </w:r>
+        <w:t xml:space="preserve"> </w:t>
+      </w:r>
+      <w:proofErr w:type="spellStart"/>
+      <w:r>
+        <w:rPr>
+          <w:lang w:val="en-US"/>
+        </w:rPr>
+        <w:t>PosMotorResponseHigh</w:t>
+      </w:r>
+      <w:proofErr w:type="spellEnd"/>
     </w:p>
     <w:p>
       <w:pPr>
@@ -2285,7 +2709,49 @@
         <w:rPr>
           <w:lang w:val="en-US"/>
         </w:rPr>
-        <w:t xml:space="preserve">Where the ‘Pos’ and ‘Neg’ prefixes denote the physical direction which pertains to the rule. The ‘Neg’ side </w:t>
+        <w:t>Where the ‘</w:t>
+      </w:r>
+      <w:proofErr w:type="spellStart"/>
+      <w:r>
+        <w:rPr>
+          <w:lang w:val="en-US"/>
+        </w:rPr>
+        <w:t>Pos</w:t>
+      </w:r>
+      <w:proofErr w:type="spellEnd"/>
+      <w:r>
+        <w:rPr>
+          <w:lang w:val="en-US"/>
+        </w:rPr>
+        <w:t>’ and ‘</w:t>
+      </w:r>
+      <w:proofErr w:type="spellStart"/>
+      <w:r>
+        <w:rPr>
+          <w:lang w:val="en-US"/>
+        </w:rPr>
+        <w:t>Neg</w:t>
+      </w:r>
+      <w:proofErr w:type="spellEnd"/>
+      <w:r>
+        <w:rPr>
+          <w:lang w:val="en-US"/>
+        </w:rPr>
+        <w:t>’ prefixes denote the physical direction which pertains to the rule. The ‘</w:t>
+      </w:r>
+      <w:proofErr w:type="spellStart"/>
+      <w:r>
+        <w:rPr>
+          <w:lang w:val="en-US"/>
+        </w:rPr>
+        <w:t>Neg</w:t>
+      </w:r>
+      <w:proofErr w:type="spellEnd"/>
+      <w:r>
+        <w:rPr>
+          <w:lang w:val="en-US"/>
+        </w:rPr>
+        <w:t xml:space="preserve">’ side </w:t>
       </w:r>
       <w:r>
         <w:rPr>
@@ -2323,7 +2789,21 @@
         <w:rPr>
           <w:lang w:val="en-US"/>
         </w:rPr>
-        <w:t xml:space="preserve"> in UpdateControls()</w:t>
+        <w:t xml:space="preserve"> in </w:t>
+      </w:r>
+      <w:proofErr w:type="spellStart"/>
+      <w:r>
+        <w:rPr>
+          <w:lang w:val="en-US"/>
+        </w:rPr>
+        <w:t>UpdateControls</w:t>
+      </w:r>
+      <w:proofErr w:type="spellEnd"/>
+      <w:r>
+        <w:rPr>
+          <w:lang w:val="en-US"/>
+        </w:rPr>
+        <w:t>()</w:t>
       </w:r>
       <w:r>
         <w:rPr>
@@ -2388,13 +2868,175 @@
         <w:rPr>
           <w:lang w:val="en-US"/>
         </w:rPr>
-        <w:t>The program is run, start to finish, with the console command (and with matplotlib and Numpy installed): python Main.py. The existing directory structure is n</w:t>
-      </w:r>
-      <w:r>
-        <w:rPr>
-          <w:lang w:val="en-US"/>
-        </w:rPr>
-        <w:t>ecessary for successful plot capture</w:t>
+        <w:t xml:space="preserve">The program is run, start to finish, with the console command (and with </w:t>
+      </w:r>
+      <w:proofErr w:type="spellStart"/>
+      <w:r>
+        <w:rPr>
+          <w:lang w:val="en-US"/>
+        </w:rPr>
+        <w:t>matplotlib</w:t>
+      </w:r>
+      <w:proofErr w:type="spellEnd"/>
+      <w:r>
+        <w:rPr>
+          <w:lang w:val="en-US"/>
+        </w:rPr>
+        <w:t xml:space="preserve"> and </w:t>
+      </w:r>
+      <w:proofErr w:type="spellStart"/>
+      <w:r>
+        <w:rPr>
+          <w:lang w:val="en-US"/>
+        </w:rPr>
+        <w:t>Numpy</w:t>
+      </w:r>
+      <w:proofErr w:type="spellEnd"/>
+      <w:r>
+        <w:rPr>
+          <w:lang w:val="en-US"/>
+        </w:rPr>
+        <w:t xml:space="preserve"> installed): python Main.py. The existing directory structure is necessary for successful plot capture. </w:t>
+      </w:r>
+      <w:r>
+        <w:rPr>
+          <w:lang w:val="en-US"/>
+        </w:rPr>
+        <w:t>There are four groups of user-defined parameters which can be used to modify the output of the program. They are the fuzzy operations for robot control</w:t>
+      </w:r>
+      <w:r>
+        <w:rPr>
+          <w:lang w:val="en-US"/>
+        </w:rPr>
+        <w:t xml:space="preserve"> rule evaluation</w:t>
+      </w:r>
+      <w:r>
+        <w:rPr>
+          <w:lang w:val="en-US"/>
+        </w:rPr>
+        <w:t>, the visualization reference frame</w:t>
+      </w:r>
+      <w:r>
+        <w:rPr>
+          <w:lang w:val="en-US"/>
+        </w:rPr>
+        <w:t xml:space="preserve"> (addressed in the Implementation Limitations section)</w:t>
+      </w:r>
+      <w:r>
+        <w:rPr>
+          <w:lang w:val="en-US"/>
+        </w:rPr>
+        <w:t>,</w:t>
+      </w:r>
+      <w:r>
+        <w:rPr>
+          <w:lang w:val="en-US"/>
+        </w:rPr>
+        <w:t xml:space="preserve"> and both fuzzy set names</w:t>
+      </w:r>
+      <w:r>
+        <w:rPr>
+          <w:lang w:val="en-US"/>
+        </w:rPr>
+        <w:t xml:space="preserve"> and physical quantities for plotting</w:t>
+      </w:r>
+      <w:r>
+        <w:rPr>
+          <w:lang w:val="en-US"/>
+        </w:rPr>
+        <w:t>. The allowed values for these parameters are listed at the top of Main.py.</w:t>
+      </w:r>
+      <w:r>
+        <w:rPr>
+          <w:lang w:val="en-US"/>
+        </w:rPr>
+        <w:t xml:space="preserve"> The </w:t>
+      </w:r>
+      <w:proofErr w:type="spellStart"/>
+      <w:r>
+        <w:rPr>
+          <w:lang w:val="en-US"/>
+        </w:rPr>
+        <w:t>SimulationIterations</w:t>
+      </w:r>
+      <w:proofErr w:type="spellEnd"/>
+      <w:r>
+        <w:rPr>
+          <w:lang w:val="en-US"/>
+        </w:rPr>
+        <w:t xml:space="preserve"> variable in Main.py can be used to change how many times the simulation is iterated. The time-resolution of the simulation is defined near the top of the </w:t>
+      </w:r>
+      <w:proofErr w:type="spellStart"/>
+      <w:r>
+        <w:rPr>
+          <w:lang w:val="en-US"/>
+        </w:rPr>
+        <w:t>BalanceBot’s</w:t>
+      </w:r>
+      <w:proofErr w:type="spellEnd"/>
+      <w:r>
+        <w:rPr>
+          <w:lang w:val="en-US"/>
+        </w:rPr>
+        <w:t xml:space="preserve"> initialization function.</w:t>
+      </w:r>
+      <w:r>
+        <w:rPr>
+          <w:lang w:val="en-US"/>
+        </w:rPr>
+        <w:t xml:space="preserve"> Main.py currently implements all four program functions: iterating the simulation, drawing the sequence of robot visualizations to files, drawing the sequences of fuzzy membership functions to files, and plotting physical quantity histories. It should serve as an illustrative template should you wish to try different inputs.</w:t>
+      </w:r>
+      <w:r>
+        <w:rPr>
+          <w:lang w:val="en-US"/>
+        </w:rPr>
+        <w:t xml:space="preserve"> </w:t>
+      </w:r>
+      <w:r>
+        <w:rPr>
+          <w:lang w:val="en-US"/>
+        </w:rPr>
+        <w:t>Any plotted figures must be deleted between program runs for overwriting.</w:t>
+      </w:r>
+    </w:p>
+    <w:p>
+      <w:pPr>
+        <w:pStyle w:val="Heading1"/>
+        <w:rPr>
+          <w:lang w:val="en-US"/>
+        </w:rPr>
+      </w:pPr>
+      <w:r>
+        <w:rPr>
+          <w:lang w:val="en-US"/>
+        </w:rPr>
+        <w:t xml:space="preserve">Implementation </w:t>
+      </w:r>
+      <w:r>
+        <w:rPr>
+          <w:lang w:val="en-US"/>
+        </w:rPr>
+        <w:t>Limitations</w:t>
+      </w:r>
+    </w:p>
+    <w:p>
+      <w:pPr>
+        <w:jc w:val="both"/>
+        <w:rPr>
+          <w:lang w:val="en-US"/>
+        </w:rPr>
+      </w:pPr>
+      <w:r>
+        <w:rPr>
+          <w:lang w:val="en-US"/>
+        </w:rPr>
+        <w:t>While the robot control scheme can maintain the rod’s balance for several oscillations, the system ultimately remains unstable</w:t>
+      </w:r>
+      <w:r>
+        <w:rPr>
+          <w:lang w:val="en-US"/>
+        </w:rPr>
+        <w:t>, usually trying several attempts to observe any oscillation</w:t>
       </w:r>
       <w:r>
         <w:rPr>
@@ -2406,113 +3048,131 @@
         <w:rPr>
           <w:lang w:val="en-US"/>
         </w:rPr>
-        <w:t xml:space="preserve"> </w:t>
-      </w:r>
-      <w:r>
-        <w:rPr>
-          <w:lang w:val="en-US"/>
-        </w:rPr>
-        <w:t>There are four groups of user-defined parameters which can be used to modify the output of the program. They are the fuzzy operations for robot control</w:t>
-      </w:r>
-      <w:r>
-        <w:rPr>
-          <w:lang w:val="en-US"/>
-        </w:rPr>
-        <w:t xml:space="preserve"> rule evaluation</w:t>
-      </w:r>
-      <w:r>
-        <w:rPr>
-          <w:lang w:val="en-US"/>
-        </w:rPr>
-        <w:t>, the visualization reference frame</w:t>
-      </w:r>
-      <w:r>
-        <w:rPr>
-          <w:lang w:val="en-US"/>
-        </w:rPr>
-        <w:t xml:space="preserve"> (addressed in the Implementation Limitations section)</w:t>
-      </w:r>
-      <w:r>
-        <w:rPr>
-          <w:lang w:val="en-US"/>
-        </w:rPr>
-        <w:t>,</w:t>
-      </w:r>
-      <w:r>
-        <w:rPr>
-          <w:lang w:val="en-US"/>
-        </w:rPr>
-        <w:t xml:space="preserve"> and both fuzzy set names</w:t>
-      </w:r>
-      <w:r>
-        <w:rPr>
-          <w:lang w:val="en-US"/>
-        </w:rPr>
-        <w:t xml:space="preserve"> and physical quantities for plotting</w:t>
-      </w:r>
-      <w:r>
-        <w:rPr>
-          <w:lang w:val="en-US"/>
-        </w:rPr>
-        <w:t>. The allowed values for these parameters are listed at the top of Main.py.</w:t>
-      </w:r>
-      <w:r>
-        <w:rPr>
-          <w:lang w:val="en-US"/>
-        </w:rPr>
-        <w:t xml:space="preserve"> The </w:t>
-      </w:r>
-      <w:r>
-        <w:rPr>
-          <w:lang w:val="en-US"/>
-        </w:rPr>
-        <w:t>SimulationIterations</w:t>
-      </w:r>
-      <w:r>
-        <w:rPr>
-          <w:lang w:val="en-US"/>
-        </w:rPr>
-        <w:t xml:space="preserve"> variable in Main.py can be used to change how many times the simulation is iterated. The time-resolution of the simulation is defined near the top of the BalanceBot’s initialization function.</w:t>
-      </w:r>
-      <w:r>
-        <w:rPr>
-          <w:lang w:val="en-US"/>
-        </w:rPr>
-        <w:t xml:space="preserve"> Main.py currently implements all four program functions: iterating the simulation, drawing the sequence of robot visualizations to files, drawing the sequences of fuzzy membership functions to files, and plotting physical quantity histories. It should serve as an illustrative template should you wish to try different inputs.</w:t>
-      </w:r>
-      <w:r>
-        <w:rPr>
-          <w:lang w:val="en-US"/>
-        </w:rPr>
-        <w:t xml:space="preserve"> </w:t>
-      </w:r>
-      <w:r>
-        <w:rPr>
-          <w:lang w:val="en-US"/>
-        </w:rPr>
-        <w:t>Any plotted figures must be deleted between program runs for overwriting.</w:t>
+        <w:t xml:space="preserve"> Stability might be achieved by tuning the geometric parameters, or introducing a better combination of fuzzy rules. </w:t>
+      </w:r>
+      <w:r>
+        <w:rPr>
+          <w:lang w:val="en-US"/>
+        </w:rPr>
+        <w:t xml:space="preserve">Scalar coefficient parameters for individual rules, corresponding to non-unity truth values of the rules themselves, could also be used to tune system behavior. </w:t>
+      </w:r>
+      <w:r>
+        <w:rPr>
+          <w:lang w:val="en-US"/>
+        </w:rPr>
+        <w:t xml:space="preserve">Additional fuzzy rule sets could be used as well. Integral control, despite straying away from the linguistic spirit of fuzzy logic into more abstract control theory, was required to have the rod oscillate about equilibrium at least </w:t>
       </w:r>
       <w:bookmarkStart w:id="0" w:name="_GoBack"/>
       <w:bookmarkEnd w:id="0"/>
+      <w:r>
+        <w:rPr>
+          <w:lang w:val="en-US"/>
+        </w:rPr>
+        <w:t>once.</w:t>
+      </w:r>
+      <w:r>
+        <w:rPr>
+          <w:lang w:val="en-US"/>
+        </w:rPr>
+        <w:t xml:space="preserve"> However proportional-integral control necessitates a balance between the two, the proportions of which</w:t>
+      </w:r>
+      <w:r>
+        <w:rPr>
+          <w:lang w:val="en-US"/>
+        </w:rPr>
+        <w:t xml:space="preserve"> </w:t>
+      </w:r>
+      <w:r>
+        <w:rPr>
+          <w:lang w:val="en-US"/>
+        </w:rPr>
+        <w:t xml:space="preserve">are difficult to express with a few fuzzy rules rather than </w:t>
+      </w:r>
+      <w:r>
+        <w:rPr>
+          <w:lang w:val="en-US"/>
+        </w:rPr>
+        <w:t xml:space="preserve">two </w:t>
+      </w:r>
+      <w:r>
+        <w:rPr>
+          <w:lang w:val="en-US"/>
+        </w:rPr>
+        <w:t>continuous gain variables.</w:t>
+      </w:r>
+      <w:r>
+        <w:rPr>
+          <w:lang w:val="en-US"/>
+        </w:rPr>
+        <w:t xml:space="preserve"> Li and Wang [1] highlight the need for “Lots of experiments” to determine the parameters to gain effective control.</w:t>
+      </w:r>
     </w:p>
     <w:p>
       <w:pPr>
-        <w:pStyle w:val="Heading1"/>
-        <w:rPr>
-          <w:lang w:val="en-US"/>
-        </w:rPr>
-      </w:pPr>
-      <w:r>
-        <w:rPr>
-          <w:lang w:val="en-US"/>
-        </w:rPr>
-        <w:t xml:space="preserve">Implementation </w:t>
-      </w:r>
-      <w:r>
-        <w:rPr>
-          <w:lang w:val="en-US"/>
-        </w:rPr>
-        <w:t>Limitations</w:t>
+        <w:jc w:val="both"/>
+        <w:rPr>
+          <w:lang w:val="en-US"/>
+        </w:rPr>
+      </w:pPr>
+      <w:r>
+        <w:rPr>
+          <w:lang w:val="en-US"/>
+        </w:rPr>
+        <w:t xml:space="preserve">Additional position control keeping the robot at the origin of the arena would be useful </w:t>
+      </w:r>
+      <w:r>
+        <w:rPr>
+          <w:lang w:val="en-US"/>
+        </w:rPr>
+        <w:t>to keep the robot in the plot window</w:t>
+      </w:r>
+      <w:r>
+        <w:rPr>
+          <w:lang w:val="en-US"/>
+        </w:rPr>
+        <w:t xml:space="preserve">. Currently, no control rules take into account the position of the robot relative to the origin. Such rules could be keep the robot near the origin. The robot’s tendency to wander away interfered with plotting the animation at a reasonable scale when the view’s reference frame was at the arena’s origin. Given the difficulty in achieving the primary function of rod balancing with a combination of fuzzy rules, the option to plot with a view fixed on the robot was implemented. This option is used as the default, defined in </w:t>
+      </w:r>
+      <w:proofErr w:type="spellStart"/>
+      <w:r>
+        <w:rPr>
+          <w:lang w:val="en-US"/>
+        </w:rPr>
+        <w:t>Main.py’s</w:t>
+      </w:r>
+      <w:proofErr w:type="spellEnd"/>
+      <w:r>
+        <w:rPr>
+          <w:lang w:val="en-US"/>
+        </w:rPr>
+        <w:t xml:space="preserve"> call to </w:t>
+      </w:r>
+      <w:proofErr w:type="spellStart"/>
+      <w:proofErr w:type="gramStart"/>
+      <w:r>
+        <w:rPr>
+          <w:lang w:val="en-US"/>
+        </w:rPr>
+        <w:t>Bot.DrawBotToFile</w:t>
+      </w:r>
+      <w:proofErr w:type="spellEnd"/>
+      <w:r>
+        <w:rPr>
+          <w:lang w:val="en-US"/>
+        </w:rPr>
+        <w:t>(</w:t>
+      </w:r>
+      <w:proofErr w:type="gramEnd"/>
+      <w:r>
+        <w:rPr>
+          <w:lang w:val="en-US"/>
+        </w:rPr>
+        <w:t>)</w:t>
+      </w:r>
+      <w:r>
+        <w:rPr>
+          <w:lang w:val="en-US"/>
+        </w:rPr>
+        <w:t>.</w:t>
       </w:r>
     </w:p>
     <w:p>
@@ -2526,55 +3186,13 @@
         <w:rPr>
           <w:lang w:val="en-US"/>
         </w:rPr>
-        <w:t>While the robot control scheme can maintain the rod’s balance for several oscillations, the system ultimately remains unstable</w:t>
-      </w:r>
-      <w:r>
-        <w:rPr>
-          <w:lang w:val="en-US"/>
-        </w:rPr>
-        <w:t>, usually trying several attempts to observe any oscillation</w:t>
-      </w:r>
-      <w:r>
-        <w:rPr>
-          <w:lang w:val="en-US"/>
-        </w:rPr>
-        <w:t>.</w:t>
-      </w:r>
-      <w:r>
-        <w:rPr>
-          <w:lang w:val="en-US"/>
-        </w:rPr>
-        <w:t xml:space="preserve"> Stability might be achieved by tuning the geometric parameters, or introducing a better combination of fuzzy rules. Additional fuzzy rule sets could be used as well. Integral control, despite straying away from the linguistic spirit of fuzzy logic into more abstract control theory, was required to have the rod oscillate about equilibrium at least once.</w:t>
-      </w:r>
-      <w:r>
-        <w:rPr>
-          <w:lang w:val="en-US"/>
-        </w:rPr>
-        <w:t xml:space="preserve"> However proportional-integral control necessitates a balance between the two, the proportions of which</w:t>
-      </w:r>
-      <w:r>
-        <w:rPr>
-          <w:lang w:val="en-US"/>
-        </w:rPr>
-        <w:t xml:space="preserve"> </w:t>
-      </w:r>
-      <w:r>
-        <w:rPr>
-          <w:lang w:val="en-US"/>
-        </w:rPr>
-        <w:t xml:space="preserve">are difficult to express with a few fuzzy rules rather than </w:t>
-      </w:r>
-      <w:r>
-        <w:rPr>
-          <w:lang w:val="en-US"/>
-        </w:rPr>
-        <w:t xml:space="preserve">two </w:t>
-      </w:r>
-      <w:r>
-        <w:rPr>
-          <w:lang w:val="en-US"/>
-        </w:rPr>
-        <w:t>continuous gain variables.</w:t>
+        <w:t xml:space="preserve">The robot was meant to use the </w:t>
+      </w:r>
+      <w:r>
+        <w:rPr>
+          <w:lang w:val="en-US"/>
+        </w:rPr>
+        <w:t xml:space="preserve">conjunction operator to combine measurements like the tilt, and wind speed, or tilt and tilt integral. However the inability to achieve stability with elementary rules indicated that more sophisticated functionality would not solve the problem. More sophisticated rules are more difficult to justify on a physical basis, as well. </w:t>
       </w:r>
     </w:p>
     <w:p>
@@ -2588,124 +3206,117 @@
         <w:rPr>
           <w:lang w:val="en-US"/>
         </w:rPr>
-        <w:t xml:space="preserve">Additional position control keeping the robot at the origin of the arena would be useful </w:t>
-      </w:r>
-      <w:r>
-        <w:rPr>
-          <w:lang w:val="en-US"/>
-        </w:rPr>
-        <w:t>to keep the robot in the plot window</w:t>
-      </w:r>
-      <w:r>
-        <w:rPr>
-          <w:lang w:val="en-US"/>
-        </w:rPr>
-        <w:t>. Currently, no control rules take into account the position of the robot relative to the origin. Such rules could be keep the robot near the origin. The robot’s tendency to wander away interfered with plotting the animation at a reasonable scale when the view’s reference frame was at the arena’s origin. Given the difficulty in achieving the primary function of rod balancing with a combination of fuzzy rules, the option to plot with a view fixed on the robot was implemented. This option is used as the default, defined in Main.py’s call to Bot.DrawBotToFile()</w:t>
-      </w:r>
-      <w:r>
-        <w:rPr>
-          <w:lang w:val="en-US"/>
-        </w:rPr>
-        <w:t>.</w:t>
+        <w:t xml:space="preserve">While most of the code is in BalanceBot.py, the detail of the simulation is rudimentary, being implemented ‘from scratch’. </w:t>
+      </w:r>
+      <w:r>
+        <w:rPr>
+          <w:lang w:val="en-US"/>
+        </w:rPr>
+        <w:t>The physics simulation does not take into account system properties normally considered in control theory. The motor force is simply set to the desired value. Real motors have inertia, causing a transient response in its actual force output. This can be modelled with transfer equations based on 2</w:t>
+      </w:r>
+      <w:r>
+        <w:rPr>
+          <w:vertAlign w:val="superscript"/>
+          <w:lang w:val="en-US"/>
+        </w:rPr>
+        <w:t>nd</w:t>
+      </w:r>
+      <w:r>
+        <w:rPr>
+          <w:lang w:val="en-US"/>
+        </w:rPr>
+        <w:t xml:space="preserve"> order differential equations relating displacement (error), and first two time-derivatives, to force, through </w:t>
+      </w:r>
+      <w:r>
+        <w:rPr>
+          <w:lang w:val="en-US"/>
+        </w:rPr>
+        <w:t xml:space="preserve">a restorative force constant (a spring constant, for example), a damping force constant, and the system </w:t>
+      </w:r>
+      <w:r>
+        <w:rPr>
+          <w:lang w:val="en-US"/>
+        </w:rPr>
+        <w:lastRenderedPageBreak/>
+        <w:t xml:space="preserve">inertia. </w:t>
+      </w:r>
+      <w:r>
+        <w:rPr>
+          <w:lang w:val="en-US"/>
+        </w:rPr>
+        <w:t xml:space="preserve">Although such sub-system transient response must be taken into account in actual implementation tuning, </w:t>
+      </w:r>
+      <w:r>
+        <w:rPr>
+          <w:lang w:val="en-US"/>
+        </w:rPr>
+        <w:t>I chose devote time and effort to other aspects of the project, as the effects from this can be ignored to illus</w:t>
+      </w:r>
+      <w:r>
+        <w:rPr>
+          <w:lang w:val="en-US"/>
+        </w:rPr>
+        <w:t>trate proof of concept.</w:t>
+      </w:r>
+      <w:r>
+        <w:rPr>
+          <w:lang w:val="en-US"/>
+        </w:rPr>
+        <w:t xml:space="preserve"> Furthermore, </w:t>
       </w:r>
     </w:p>
     <w:p>
       <w:pPr>
-        <w:jc w:val="both"/>
-        <w:rPr>
-          <w:lang w:val="en-US"/>
-        </w:rPr>
-      </w:pPr>
-      <w:r>
-        <w:rPr>
-          <w:lang w:val="en-US"/>
-        </w:rPr>
-        <w:t xml:space="preserve">The robot was meant to use the </w:t>
-      </w:r>
-      <w:r>
-        <w:rPr>
-          <w:lang w:val="en-US"/>
-        </w:rPr>
-        <w:t xml:space="preserve">conjunction operator to combine measurements like the tilt, and wind speed, or tilt and tilt integral. However the inability to achieve stability with elementary rules indicated that more sophisticated functionality would not solve the problem. More sophisticated rules are more difficult to justify on a physical basis, as well. </w:t>
+        <w:pStyle w:val="Heading1"/>
+        <w:rPr>
+          <w:lang w:val="en-US"/>
+        </w:rPr>
+      </w:pPr>
+      <w:r>
+        <w:rPr>
+          <w:lang w:val="en-US"/>
+        </w:rPr>
+        <w:t>References</w:t>
       </w:r>
     </w:p>
     <w:p>
       <w:pPr>
-        <w:jc w:val="both"/>
-        <w:rPr>
-          <w:lang w:val="en-US"/>
-        </w:rPr>
-      </w:pPr>
-      <w:r>
-        <w:rPr>
-          <w:lang w:val="en-US"/>
-        </w:rPr>
-        <w:t xml:space="preserve">While most of the code is in BalanceBot.py, the detail of the simulation is rudimentary, being implemented ‘from scratch’. </w:t>
-      </w:r>
-      <w:r>
-        <w:rPr>
-          <w:lang w:val="en-US"/>
-        </w:rPr>
-        <w:t>The physics simulation does not take into account system properties normally considered in control theory. The motor force is simply set to the desired value. Real motors have inertia, causing a transient response in its actual force output. This can be modelled with transfer equations based on 2</w:t>
-      </w:r>
-      <w:r>
-        <w:rPr>
-          <w:vertAlign w:val="superscript"/>
-          <w:lang w:val="en-US"/>
-        </w:rPr>
-        <w:t>nd</w:t>
-      </w:r>
-      <w:r>
-        <w:rPr>
-          <w:lang w:val="en-US"/>
-        </w:rPr>
-        <w:t xml:space="preserve"> order differential equations relating displacement (error), and first two time-derivatives, to force, through </w:t>
-      </w:r>
-      <w:r>
-        <w:rPr>
-          <w:lang w:val="en-US"/>
-        </w:rPr>
-        <w:t xml:space="preserve">a restorative force constant (a spring constant, for example), a damping force constant, and the system inertia. </w:t>
-      </w:r>
-      <w:r>
-        <w:rPr>
-          <w:lang w:val="en-US"/>
-        </w:rPr>
-        <w:t xml:space="preserve">Although such sub-system transient response must be taken into account in actual </w:t>
-      </w:r>
-      <w:r>
-        <w:rPr>
-          <w:lang w:val="en-US"/>
-        </w:rPr>
-        <w:lastRenderedPageBreak/>
-        <w:t xml:space="preserve">implementation tuning, </w:t>
-      </w:r>
-      <w:r>
-        <w:rPr>
-          <w:lang w:val="en-US"/>
-        </w:rPr>
-        <w:t>I chose devote time and effort to other aspects of the project, as the effects from this can be ignored to illus</w:t>
-      </w:r>
-      <w:r>
-        <w:rPr>
-          <w:lang w:val="en-US"/>
-        </w:rPr>
-        <w:t>trate proof of concept.</w:t>
-      </w:r>
-      <w:r>
-        <w:rPr>
-          <w:lang w:val="en-US"/>
-        </w:rPr>
-        <w:t xml:space="preserve"> Furthermore, </w:t>
-      </w:r>
-    </w:p>
-    <w:p>
-      <w:pPr>
-        <w:jc w:val="both"/>
-        <w:rPr>
-          <w:lang w:val="en-US"/>
-        </w:rPr>
-      </w:pPr>
+        <w:rPr>
+          <w:lang w:val="en-US"/>
+        </w:rPr>
+      </w:pPr>
+      <w:r>
+        <w:rPr>
+          <w:lang w:val="en-US"/>
+        </w:rPr>
+        <w:t>X. Li, and D. Wang, “</w:t>
+      </w:r>
+      <w:r>
+        <w:rPr>
+          <w:lang w:val="en-US"/>
+        </w:rPr>
+        <w:t xml:space="preserve">Behavior-based </w:t>
+      </w:r>
+      <w:proofErr w:type="spellStart"/>
+      <w:r>
+        <w:rPr>
+          <w:lang w:val="en-US"/>
+        </w:rPr>
+        <w:t>Mamdani</w:t>
+      </w:r>
+      <w:proofErr w:type="spellEnd"/>
+      <w:r>
+        <w:rPr>
+          <w:lang w:val="en-US"/>
+        </w:rPr>
+        <w:t xml:space="preserve"> Fuzzy Controller for Mobile Robot Wall-following</w:t>
+      </w:r>
+      <w:r>
+        <w:rPr>
+          <w:lang w:val="en-US"/>
+        </w:rPr>
+        <w:t>”, 2015 International Conference on Control, Automation and Robotics, p. 78-81.</w:t>
+      </w:r>
     </w:p>
     <w:p>
       <w:pPr>
@@ -2738,7 +3349,21 @@
         <w:rPr>
           <w:lang w:val="en-US"/>
         </w:rPr>
-        <w:t>Appendix A – Main.py</w:t>
+        <w:t xml:space="preserve">Appendix </w:t>
+      </w:r>
+      <w:proofErr w:type="gramStart"/>
+      <w:r>
+        <w:rPr>
+          <w:lang w:val="en-US"/>
+        </w:rPr>
+        <w:t>A</w:t>
+      </w:r>
+      <w:proofErr w:type="gramEnd"/>
+      <w:r>
+        <w:rPr>
+          <w:lang w:val="en-US"/>
+        </w:rPr>
+        <w:t xml:space="preserve"> – Main.py</w:t>
       </w:r>
     </w:p>
     <w:sectPr>
@@ -3859,7 +4484,7 @@
 </file>
 
 <file path=customXml/itemProps2.xml><?xml version="1.0" encoding="utf-8"?>
-<ds:datastoreItem xmlns:ds="http://schemas.openxmlformats.org/officeDocument/2006/customXml" ds:itemID="{D5EEDDB6-5449-4125-9824-C4C6EC5EE35A}">
+<ds:datastoreItem xmlns:ds="http://schemas.openxmlformats.org/officeDocument/2006/customXml" ds:itemID="{633F7638-2308-49C1-9B9C-56AEF7D0BB70}">
   <ds:schemaRefs>
     <ds:schemaRef ds:uri="http://schemas.openxmlformats.org/officeDocument/2006/bibliography"/>
   </ds:schemaRefs>

</xml_diff>

<commit_message>
Synch before going to office
</commit_message>
<xml_diff>
--- a/CISC870/BalanceImplementation/ChurchCisc870Implementation/ProgramDescription.docx
+++ b/CISC870/BalanceImplementation/ChurchCisc870Implementation/ProgramDescription.docx
@@ -903,21 +903,7 @@
         <w:rPr>
           <w:lang w:val="en-US"/>
         </w:rPr>
-        <w:t xml:space="preserve">The simulation is iterated from Main.py, which is also used to call functions which produce various plots of interest. Fuzzy membership sets, and a visualization of the robot can be printed to </w:t>
-      </w:r>
-      <w:proofErr w:type="spellStart"/>
-      <w:r>
-        <w:rPr>
-          <w:lang w:val="en-US"/>
-        </w:rPr>
-        <w:t>png</w:t>
-      </w:r>
-      <w:proofErr w:type="spellEnd"/>
-      <w:r>
-        <w:rPr>
-          <w:lang w:val="en-US"/>
-        </w:rPr>
-        <w:t xml:space="preserve"> images at each iteration of the simulation.</w:t>
+        <w:t>The simulation is iterated from Main.py, which is also used to call functions which produce various plots of interest. Fuzzy membership sets, and a visualization of the robot can be printed to png images at each iteration of the simulation.</w:t>
       </w:r>
       <w:r>
         <w:rPr>
@@ -948,16 +934,8 @@
         <w:rPr>
           <w:lang w:val="en-US"/>
         </w:rPr>
-        <w:t xml:space="preserve"> All plotting was done with the </w:t>
-      </w:r>
-      <w:proofErr w:type="spellStart"/>
-      <w:r>
-        <w:rPr>
-          <w:lang w:val="en-US"/>
-        </w:rPr>
-        <w:t>matplotlib</w:t>
-      </w:r>
-      <w:proofErr w:type="spellEnd"/>
+        <w:t xml:space="preserve"> All plotting was done with the matplotlib</w:t>
+      </w:r>
       <w:r>
         <w:rPr>
           <w:rStyle w:val="FootnoteReference"/>
@@ -975,16 +953,8 @@
         <w:rPr>
           <w:lang w:val="en-US"/>
         </w:rPr>
-        <w:t xml:space="preserve"> </w:t>
-      </w:r>
-      <w:proofErr w:type="spellStart"/>
-      <w:r>
-        <w:rPr>
-          <w:lang w:val="en-US"/>
-        </w:rPr>
-        <w:t>Numpy</w:t>
-      </w:r>
-      <w:proofErr w:type="spellEnd"/>
+        <w:t xml:space="preserve"> Numpy</w:t>
+      </w:r>
       <w:r>
         <w:rPr>
           <w:rStyle w:val="FootnoteReference"/>
@@ -1002,20 +972,6 @@
     <w:p>
       <w:pPr>
         <w:pStyle w:val="Heading1"/>
-        <w:rPr>
-          <w:lang w:val="en-US"/>
-        </w:rPr>
-      </w:pPr>
-      <w:r>
-        <w:rPr>
-          <w:lang w:val="en-US"/>
-        </w:rPr>
-        <w:t>Fuzzy Logic</w:t>
-      </w:r>
-    </w:p>
-    <w:p>
-      <w:pPr>
-        <w:jc w:val="both"/>
         <w:rPr>
           <w:lang w:val="en-US"/>
         </w:rPr>
@@ -1060,7 +1016,7 @@
                             <a:picLocks noChangeAspect="1"/>
                           </pic:cNvPicPr>
                         </pic:nvPicPr>
-                        <pic:blipFill>
+                        <pic:blipFill rotWithShape="1">
                           <a:blip r:embed="rId11" cstate="print">
                             <a:extLst>
                               <a:ext uri="{28A0092B-C50C-407E-A947-70E740481C1C}">
@@ -1068,14 +1024,13 @@
                               </a:ext>
                             </a:extLst>
                           </a:blip>
-                          <a:stretch>
-                            <a:fillRect/>
-                          </a:stretch>
+                          <a:srcRect r="1187"/>
+                          <a:stretch/>
                         </pic:blipFill>
                         <pic:spPr>
                           <a:xfrm>
                             <a:off x="0" y="0"/>
-                            <a:ext cx="3983355" cy="3536315"/>
+                            <a:ext cx="3936069" cy="3536315"/>
                           </a:xfrm>
                           <a:prstGeom prst="rect">
                             <a:avLst/>
@@ -1113,27 +1068,14 @@
                               <w:r>
                                 <w:t xml:space="preserve">Figure </w:t>
                               </w:r>
-                              <w:r>
-                                <w:fldChar w:fldCharType="begin"/>
-                              </w:r>
-                              <w:r>
-                                <w:instrText xml:space="preserve"> SEQ Figure \* ARABIC </w:instrText>
-                              </w:r>
-                              <w:r>
-                                <w:fldChar w:fldCharType="separate"/>
-                              </w:r>
-                              <w:r>
-                                <w:rPr>
-                                  <w:noProof/>
-                                </w:rPr>
-                                <w:t>1</w:t>
-                              </w:r>
-                              <w:r>
-                                <w:rPr>
-                                  <w:noProof/>
-                                </w:rPr>
-                                <w:fldChar w:fldCharType="end"/>
-                              </w:r>
+                              <w:fldSimple w:instr=" SEQ Figure \* ARABIC ">
+                                <w:r>
+                                  <w:rPr>
+                                    <w:noProof/>
+                                  </w:rPr>
+                                  <w:t>1</w:t>
+                                </w:r>
+                              </w:fldSimple>
                               <w:r>
                                 <w:t>: Sample fuzzy membership plot illustrating the geometric parameters used to construct fuzzy set membership functions.</w:t>
                               </w:r>
@@ -1161,7 +1103,7 @@
           </mc:Choice>
           <mc:Fallback>
             <w:pict>
-              <v:group id="Group 3" o:spid="_x0000_s1028" style="position:absolute;left:0;text-align:left;margin-left:217.45pt;margin-top:.45pt;width:268.65pt;height:278.3pt;z-index:251659264;mso-position-horizontal:right;mso-position-horizontal-relative:margin;mso-width-relative:margin;mso-height-relative:margin" coordsize="39833,38987" o:gfxdata="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">
+              <v:group id="Group 3" o:spid="_x0000_s1028" style="position:absolute;margin-left:217.45pt;margin-top:.45pt;width:268.65pt;height:278.3pt;z-index:251659264;mso-position-horizontal:right;mso-position-horizontal-relative:margin;mso-width-relative:margin;mso-height-relative:margin" coordsize="39833,38987" o:gfxdata="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">
                 <v:shapetype id="_x0000_t75" coordsize="21600,21600" o:spt="75" o:preferrelative="t" path="m@4@5l@4@11@9@11@9@5xe" filled="f" stroked="f">
                   <v:stroke joinstyle="miter"/>
                   <v:formulas>
@@ -1181,10 +1123,14 @@
                   <v:path o:extrusionok="f" gradientshapeok="t" o:connecttype="rect"/>
                   <o:lock v:ext="edit" aspectratio="t"/>
                 </v:shapetype>
-                <v:shape id="Picture 1" o:spid="_x0000_s1029" type="#_x0000_t75" style="position:absolute;width:39833;height:35363;visibility:visible;mso-wrap-style:square" o:gfxdata="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">
-                  <v:imagedata r:id="rId12" o:title=""/>
+                <v:shape id="Picture 1" o:spid="_x0000_s1029" type="#_x0000_t75" style="position:absolute;width:39360;height:35363;visibility:visible;mso-wrap-style:square" o:gfxdata="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">
+                  <v:imagedata r:id="rId12" o:title="" cropright="778f"/>
                   <v:path arrowok="t"/>
                 </v:shape>
+                <v:shapetype id="_x0000_t202" coordsize="21600,21600" o:spt="202" path="m,l,21600r21600,l21600,xe">
+                  <v:stroke joinstyle="miter"/>
+                  <v:path gradientshapeok="t" o:connecttype="rect"/>
+                </v:shapetype>
                 <v:shape id="Text Box 2" o:spid="_x0000_s1030" type="#_x0000_t202" style="position:absolute;top:35934;width:39833;height:3053;visibility:visible;mso-wrap-style:square;v-text-anchor:top" o:gfxdata="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" stroked="f">
                   <v:textbox inset="0,0,0,0">
                     <w:txbxContent>
@@ -1198,27 +1144,14 @@
                         <w:r>
                           <w:t xml:space="preserve">Figure </w:t>
                         </w:r>
-                        <w:r>
-                          <w:fldChar w:fldCharType="begin"/>
-                        </w:r>
-                        <w:r>
-                          <w:instrText xml:space="preserve"> SEQ Figure \* ARABIC </w:instrText>
-                        </w:r>
-                        <w:r>
-                          <w:fldChar w:fldCharType="separate"/>
-                        </w:r>
-                        <w:r>
-                          <w:rPr>
-                            <w:noProof/>
-                          </w:rPr>
-                          <w:t>1</w:t>
-                        </w:r>
-                        <w:r>
-                          <w:rPr>
-                            <w:noProof/>
-                          </w:rPr>
-                          <w:fldChar w:fldCharType="end"/>
-                        </w:r>
+                        <w:fldSimple w:instr=" SEQ Figure \* ARABIC ">
+                          <w:r>
+                            <w:rPr>
+                              <w:noProof/>
+                            </w:rPr>
+                            <w:t>1</w:t>
+                          </w:r>
+                        </w:fldSimple>
                         <w:r>
                           <w:t>: Sample fuzzy membership plot illustrating the geometric parameters used to construct fuzzy set membership functions.</w:t>
                         </w:r>
@@ -1236,130 +1169,7 @@
         <w:rPr>
           <w:lang w:val="en-US"/>
         </w:rPr>
-        <w:t xml:space="preserve">The </w:t>
-      </w:r>
-      <w:proofErr w:type="spellStart"/>
-      <w:r>
-        <w:rPr>
-          <w:lang w:val="en-US"/>
-        </w:rPr>
-        <w:t>FuzzyLogic</w:t>
-      </w:r>
-      <w:proofErr w:type="spellEnd"/>
-      <w:r>
-        <w:rPr>
-          <w:lang w:val="en-US"/>
-        </w:rPr>
-        <w:t xml:space="preserve"> class in FuzzyLogic.py contains one type of fuzzy membership set, a trapezoid defined by four geometric parameters. These parameters are the locations of the so-called:</w:t>
-      </w:r>
-      <w:r>
-        <w:rPr>
-          <w:lang w:val="en-US"/>
-        </w:rPr>
-        <w:t xml:space="preserve"> “Left </w:t>
-      </w:r>
-      <w:r>
-        <w:rPr>
-          <w:lang w:val="en-US"/>
-        </w:rPr>
-        <w:t>f</w:t>
-      </w:r>
-      <w:r>
-        <w:rPr>
-          <w:lang w:val="en-US"/>
-        </w:rPr>
-        <w:t xml:space="preserve">oot”, “Left </w:t>
-      </w:r>
-      <w:r>
-        <w:rPr>
-          <w:lang w:val="en-US"/>
-        </w:rPr>
-        <w:t>s</w:t>
-      </w:r>
-      <w:r>
-        <w:rPr>
-          <w:lang w:val="en-US"/>
-        </w:rPr>
-        <w:t xml:space="preserve">houlder”, “Right </w:t>
-      </w:r>
-      <w:r>
-        <w:rPr>
-          <w:lang w:val="en-US"/>
-        </w:rPr>
-        <w:t>s</w:t>
-      </w:r>
-      <w:r>
-        <w:rPr>
-          <w:lang w:val="en-US"/>
-        </w:rPr>
-        <w:t xml:space="preserve">houlder”, and “Right </w:t>
-      </w:r>
-      <w:r>
-        <w:rPr>
-          <w:lang w:val="en-US"/>
-        </w:rPr>
-        <w:t>f</w:t>
-      </w:r>
-      <w:r>
-        <w:rPr>
-          <w:lang w:val="en-US"/>
-        </w:rPr>
-        <w:t>oot”. These parameters are represented as 2D points, the first dimension is the continuous variable domain over which the sets are defined, and the second is the membership value of the sets though the domain.</w:t>
-      </w:r>
-      <w:r>
-        <w:rPr>
-          <w:lang w:val="en-US"/>
-        </w:rPr>
-        <w:t xml:space="preserve"> The parameters are illustrated </w:t>
-      </w:r>
-      <w:r>
-        <w:rPr>
-          <w:lang w:val="en-US"/>
-        </w:rPr>
-        <w:t xml:space="preserve">in Figure 1 on an example plot of the tilt value of the rod at one moment in some simulation. Implemented this way, trapezoids reduce to triangles when Left </w:t>
-      </w:r>
-      <w:r>
-        <w:rPr>
-          <w:lang w:val="en-US"/>
-        </w:rPr>
-        <w:t>shoulder = Right s</w:t>
-      </w:r>
-      <w:r>
-        <w:rPr>
-          <w:lang w:val="en-US"/>
-        </w:rPr>
-        <w:t>houl</w:t>
-      </w:r>
-      <w:r>
-        <w:rPr>
-          <w:lang w:val="en-US"/>
-        </w:rPr>
-        <w:t>d</w:t>
-      </w:r>
-      <w:r>
-        <w:rPr>
-          <w:lang w:val="en-US"/>
-        </w:rPr>
-        <w:t>er.</w:t>
-      </w:r>
-      <w:r>
-        <w:rPr>
-          <w:lang w:val="en-US"/>
-        </w:rPr>
-        <w:t xml:space="preserve"> </w:t>
-      </w:r>
-      <w:r>
-        <w:rPr>
-          <w:lang w:val="en-US"/>
-        </w:rPr>
-        <w:t xml:space="preserve">Initializing a fuzzy set with these parameters saves </w:t>
-      </w:r>
-      <w:r>
-        <w:rPr>
-          <w:lang w:val="en-US"/>
-        </w:rPr>
-        <w:lastRenderedPageBreak/>
-        <w:t>them for later membership value computation and plotting.</w:t>
+        <w:t>Fuzzy Logic</w:t>
       </w:r>
     </w:p>
     <w:p>
@@ -1371,9 +1181,126 @@
       </w:pPr>
       <w:r>
         <w:rPr>
+          <w:lang w:val="en-US"/>
+        </w:rPr>
+        <w:t>The FuzzyLogic class in FuzzyLogic.py contains one type of fuzzy membership set, a trapezoid defined by four geometric parameters. These parameters are the locations of the so-called:</w:t>
+      </w:r>
+      <w:r>
+        <w:rPr>
+          <w:lang w:val="en-US"/>
+        </w:rPr>
+        <w:t xml:space="preserve"> “Left </w:t>
+      </w:r>
+      <w:r>
+        <w:rPr>
+          <w:lang w:val="en-US"/>
+        </w:rPr>
+        <w:t>f</w:t>
+      </w:r>
+      <w:r>
+        <w:rPr>
+          <w:lang w:val="en-US"/>
+        </w:rPr>
+        <w:t xml:space="preserve">oot”, “Left </w:t>
+      </w:r>
+      <w:r>
+        <w:rPr>
+          <w:lang w:val="en-US"/>
+        </w:rPr>
+        <w:t>s</w:t>
+      </w:r>
+      <w:r>
+        <w:rPr>
+          <w:lang w:val="en-US"/>
+        </w:rPr>
+        <w:t xml:space="preserve">houlder”, “Right </w:t>
+      </w:r>
+      <w:r>
+        <w:rPr>
+          <w:lang w:val="en-US"/>
+        </w:rPr>
+        <w:t>s</w:t>
+      </w:r>
+      <w:r>
+        <w:rPr>
+          <w:lang w:val="en-US"/>
+        </w:rPr>
+        <w:t xml:space="preserve">houlder”, and “Right </w:t>
+      </w:r>
+      <w:r>
+        <w:rPr>
+          <w:lang w:val="en-US"/>
+        </w:rPr>
+        <w:t>f</w:t>
+      </w:r>
+      <w:r>
+        <w:rPr>
+          <w:lang w:val="en-US"/>
+        </w:rPr>
+        <w:t>oot”. These parameters are represented as 2D points, the first dimension is the continuous variable domain over which the sets are defined, and the second is the membership value of the sets though the domain.</w:t>
+      </w:r>
+      <w:r>
+        <w:rPr>
+          <w:lang w:val="en-US"/>
+        </w:rPr>
+        <w:t xml:space="preserve"> The parameters are illustrated </w:t>
+      </w:r>
+      <w:r>
+        <w:rPr>
+          <w:lang w:val="en-US"/>
+        </w:rPr>
+        <w:t xml:space="preserve">in Figure 1 on an example plot of the tilt value of the rod at one moment in some simulation. Implemented this way, trapezoids reduce to triangles when Left </w:t>
+      </w:r>
+      <w:r>
+        <w:rPr>
+          <w:lang w:val="en-US"/>
+        </w:rPr>
+        <w:t>shoulder = Right s</w:t>
+      </w:r>
+      <w:r>
+        <w:rPr>
+          <w:lang w:val="en-US"/>
+        </w:rPr>
+        <w:t>houl</w:t>
+      </w:r>
+      <w:r>
+        <w:rPr>
+          <w:lang w:val="en-US"/>
+        </w:rPr>
+        <w:t>d</w:t>
+      </w:r>
+      <w:r>
+        <w:rPr>
+          <w:lang w:val="en-US"/>
+        </w:rPr>
+        <w:t>er.</w:t>
+      </w:r>
+      <w:r>
+        <w:rPr>
+          <w:lang w:val="en-US"/>
+        </w:rPr>
+        <w:t xml:space="preserve"> </w:t>
+      </w:r>
+      <w:r>
+        <w:rPr>
+          <w:lang w:val="en-US"/>
+        </w:rPr>
+        <w:t>Initializing a fuzzy set with these parameters saves them for later membership value computation and plotting.</w:t>
+      </w:r>
+    </w:p>
+    <w:p>
+      <w:pPr>
+        <w:jc w:val="both"/>
+        <w:rPr>
+          <w:lang w:val="en-US"/>
+        </w:rPr>
+      </w:pPr>
+      <w:r>
+        <w:rPr>
           <w:noProof/>
           <w:lang w:eastAsia="en-CA"/>
         </w:rPr>
+        <w:lastRenderedPageBreak/>
         <mc:AlternateContent>
           <mc:Choice Requires="wpg">
             <w:drawing>
@@ -1383,7 +1310,7 @@
                   <wp:posOffset>1701165</wp:posOffset>
                 </wp:positionH>
                 <wp:positionV relativeFrom="paragraph">
-                  <wp:posOffset>761365</wp:posOffset>
+                  <wp:posOffset>763270</wp:posOffset>
                 </wp:positionV>
                 <wp:extent cx="4237990" cy="3569970"/>
                 <wp:effectExtent l="0" t="0" r="0" b="0"/>
@@ -1409,7 +1336,7 @@
                             <a:picLocks noChangeAspect="1"/>
                           </pic:cNvPicPr>
                         </pic:nvPicPr>
-                        <pic:blipFill>
+                        <pic:blipFill rotWithShape="1">
                           <a:blip r:embed="rId13">
                             <a:extLst>
                               <a:ext uri="{28A0092B-C50C-407E-A947-70E740481C1C}">
@@ -1417,14 +1344,13 @@
                               </a:ext>
                             </a:extLst>
                           </a:blip>
-                          <a:stretch>
-                            <a:fillRect/>
-                          </a:stretch>
+                          <a:srcRect r="1312"/>
+                          <a:stretch/>
                         </pic:blipFill>
                         <pic:spPr>
                           <a:xfrm>
                             <a:off x="0" y="0"/>
-                            <a:ext cx="4023360" cy="2735778"/>
+                            <a:ext cx="3970572" cy="2735778"/>
                           </a:xfrm>
                           <a:prstGeom prst="rect">
                             <a:avLst/>
@@ -1462,27 +1388,14 @@
                               <w:r>
                                 <w:t xml:space="preserve">Figure </w:t>
                               </w:r>
-                              <w:r>
-                                <w:fldChar w:fldCharType="begin"/>
-                              </w:r>
-                              <w:r>
-                                <w:instrText xml:space="preserve"> SEQ Figure \* ARABIC </w:instrText>
-                              </w:r>
-                              <w:r>
-                                <w:fldChar w:fldCharType="separate"/>
-                              </w:r>
-                              <w:r>
-                                <w:rPr>
-                                  <w:noProof/>
-                                </w:rPr>
-                                <w:t>2</w:t>
-                              </w:r>
-                              <w:r>
-                                <w:rPr>
-                                  <w:noProof/>
-                                </w:rPr>
-                                <w:fldChar w:fldCharType="end"/>
-                              </w:r>
+                              <w:fldSimple w:instr=" SEQ Figure \* ARABIC ">
+                                <w:r>
+                                  <w:rPr>
+                                    <w:noProof/>
+                                  </w:rPr>
+                                  <w:t>2</w:t>
+                                </w:r>
+                              </w:fldSimple>
                               <w:r>
                                 <w:t xml:space="preserve">: Sample fuzzy membership plot illustrating the </w:t>
                               </w:r>
@@ -1513,9 +1426,9 @@
           </mc:Choice>
           <mc:Fallback>
             <w:pict>
-              <v:group id="Group 6" o:spid="_x0000_s1031" style="position:absolute;left:0;text-align:left;margin-left:133.95pt;margin-top:59.95pt;width:333.7pt;height:281.1pt;z-index:251663360;mso-width-relative:margin;mso-height-relative:margin" coordsize="40233,30596" o:gfxdata="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">
-                <v:shape id="Picture 4" o:spid="_x0000_s1032" type="#_x0000_t75" style="position:absolute;width:40233;height:27357;visibility:visible;mso-wrap-style:square" o:gfxdata="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">
-                  <v:imagedata r:id="rId14" o:title=""/>
+              <v:group id="Group 6" o:spid="_x0000_s1031" style="position:absolute;left:0;text-align:left;margin-left:133.95pt;margin-top:60.1pt;width:333.7pt;height:281.1pt;z-index:251663360;mso-width-relative:margin;mso-height-relative:margin" coordsize="40233,30596" o:gfxdata="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